<commit_message>
STU_CUS03: Revision de los prototipos
</commit_message>
<xml_diff>
--- a/STU/Analisis y Diseño/STU_CUS03.docx
+++ b/STU/Analisis y Diseño/STU_CUS03.docx
@@ -1,6 +1,6 @@
 
 <file path=word/document.xml><?xml version="1.0" encoding="utf-8"?>
-<w:document xmlns:wpc="http://schemas.microsoft.com/office/word/2010/wordprocessingCanvas" xmlns:mc="http://schemas.openxmlformats.org/markup-compatibility/2006" xmlns:o="urn:schemas-microsoft-com:office:office" xmlns:r="http://schemas.openxmlformats.org/officeDocument/2006/relationships" xmlns:m="http://schemas.openxmlformats.org/officeDocument/2006/math" xmlns:v="urn:schemas-microsoft-com:vml" xmlns:wp14="http://schemas.microsoft.com/office/word/2010/wordprocessingDrawing" xmlns:wp="http://schemas.openxmlformats.org/drawingml/2006/wordprocessingDrawing" xmlns:w10="urn:schemas-microsoft-com:office:word" xmlns:w="http://schemas.openxmlformats.org/wordprocessingml/2006/main" xmlns:w14="http://schemas.microsoft.com/office/word/2010/wordml" xmlns:wpg="http://schemas.microsoft.com/office/word/2010/wordprocessingGroup" xmlns:wpi="http://schemas.microsoft.com/office/word/2010/wordprocessingInk" xmlns:wne="http://schemas.microsoft.com/office/word/2006/wordml" xmlns:wps="http://schemas.microsoft.com/office/word/2010/wordprocessingShape" mc:Ignorable="w14 wp14">
+<w:document xmlns:wpc="http://schemas.microsoft.com/office/word/2010/wordprocessingCanvas" xmlns:mc="http://schemas.openxmlformats.org/markup-compatibility/2006" xmlns:o="urn:schemas-microsoft-com:office:office" xmlns:r="http://schemas.openxmlformats.org/officeDocument/2006/relationships" xmlns:m="http://schemas.openxmlformats.org/officeDocument/2006/math" xmlns:v="urn:schemas-microsoft-com:vml" xmlns:wp14="http://schemas.microsoft.com/office/word/2010/wordprocessingDrawing" xmlns:wp="http://schemas.openxmlformats.org/drawingml/2006/wordprocessingDrawing" xmlns:w10="urn:schemas-microsoft-com:office:word" xmlns:w="http://schemas.openxmlformats.org/wordprocessingml/2006/main" xmlns:w14="http://schemas.microsoft.com/office/word/2010/wordml" xmlns:w15="http://schemas.microsoft.com/office/word/2012/wordml" xmlns:wpg="http://schemas.microsoft.com/office/word/2010/wordprocessingGroup" xmlns:wpi="http://schemas.microsoft.com/office/word/2010/wordprocessingInk" xmlns:wne="http://schemas.microsoft.com/office/word/2006/wordml" xmlns:wps="http://schemas.microsoft.com/office/word/2010/wordprocessingShape" mc:Ignorable="w14 w15 wp14">
   <w:body>
     <w:p/>
     <w:p>
@@ -693,18 +693,8 @@
               <w:spacing w:after="120"/>
               <w:jc w:val="center"/>
             </w:pPr>
-            <w:proofErr w:type="spellStart"/>
-            <w:r>
-              <w:t>Aar</w:t>
-            </w:r>
-            <w:bookmarkStart w:id="1" w:name="_GoBack"/>
-            <w:bookmarkEnd w:id="1"/>
-            <w:r>
-              <w:t>on</w:t>
-            </w:r>
-            <w:proofErr w:type="spellEnd"/>
-            <w:r>
-              <w:t xml:space="preserve"> Castillo</w:t>
+            <w:r>
+              <w:t>Aaron Castillo</w:t>
             </w:r>
           </w:p>
         </w:tc>
@@ -1366,30 +1356,8 @@
               <w:rPr>
                 <w:szCs w:val="22"/>
               </w:rPr>
-              <w:t xml:space="preserve">verifica en la sesión que se encuentre </w:t>
-            </w:r>
-            <w:proofErr w:type="spellStart"/>
-            <w:r>
-              <w:rPr>
-                <w:szCs w:val="22"/>
-              </w:rPr>
-              <w:t>logueado</w:t>
-            </w:r>
-            <w:proofErr w:type="spellEnd"/>
-            <w:r>
-              <w:rPr>
-                <w:szCs w:val="22"/>
-              </w:rPr>
-              <w:t xml:space="preserve"> con su cuenta de </w:t>
-            </w:r>
-            <w:proofErr w:type="spellStart"/>
-            <w:r>
-              <w:rPr>
-                <w:szCs w:val="22"/>
-              </w:rPr>
-              <w:t>facebook</w:t>
-            </w:r>
-            <w:proofErr w:type="spellEnd"/>
+              <w:t>verifica en la sesión que se encuentre logueado con su cuenta de facebook</w:t>
+            </w:r>
             <w:r>
               <w:rPr>
                 <w:szCs w:val="22"/>
@@ -1495,21 +1463,7 @@
               <w:rPr>
                 <w:szCs w:val="22"/>
               </w:rPr>
-              <w:t xml:space="preserve">El usuario de no encontrarse </w:t>
-            </w:r>
-            <w:proofErr w:type="spellStart"/>
-            <w:r>
-              <w:rPr>
-                <w:szCs w:val="22"/>
-              </w:rPr>
-              <w:t>logueado</w:t>
-            </w:r>
-            <w:proofErr w:type="spellEnd"/>
-            <w:r>
-              <w:rPr>
-                <w:szCs w:val="22"/>
-              </w:rPr>
-              <w:t xml:space="preserve"> con su cuenta de Facebook, se lanza un modal para que el usuario ingrese con su cuenta de Facebook usando el api correspondiente.</w:t>
+              <w:t>El usuario de no encontrarse logueado con su cuenta de Facebook, se lanza un modal para que el usuario ingrese con su cuenta de Facebook usando el api correspondiente.</w:t>
             </w:r>
           </w:p>
           <w:p>
@@ -1525,21 +1479,7 @@
               <w:rPr>
                 <w:szCs w:val="22"/>
               </w:rPr>
-              <w:t xml:space="preserve">- De </w:t>
-            </w:r>
-            <w:proofErr w:type="spellStart"/>
-            <w:r>
-              <w:rPr>
-                <w:szCs w:val="22"/>
-              </w:rPr>
-              <w:t>loguearse</w:t>
-            </w:r>
-            <w:proofErr w:type="spellEnd"/>
-            <w:r>
-              <w:rPr>
-                <w:szCs w:val="22"/>
-              </w:rPr>
-              <w:t xml:space="preserve"> correctamente se guardan sus datos en sesión</w:t>
+              <w:t>- De loguearse correctamente se guardan sus datos en sesión</w:t>
             </w:r>
             <w:r>
               <w:rPr>
@@ -1729,7 +1669,7 @@
                     <pic:cNvPicPr/>
                   </pic:nvPicPr>
                   <pic:blipFill rotWithShape="1">
-                    <a:blip r:embed="rId8">
+                    <a:blip r:embed="rId7">
                       <a:extLst>
                         <a:ext uri="{28A0092B-C50C-407E-A947-70E740481C1C}">
                           <a14:useLocalDpi xmlns:a14="http://schemas.microsoft.com/office/drawing/2010/main" val="0"/>
@@ -1947,6 +1887,70 @@
           <w:lang w:val="es-PE" w:eastAsia="es-PE"/>
         </w:rPr>
       </w:pPr>
+      <w:r>
+        <w:rPr>
+          <w:noProof/>
+          <w:color w:val="0D0D0D"/>
+          <w:sz w:val="22"/>
+          <w:szCs w:val="22"/>
+          <w:lang w:val="es-PE" w:eastAsia="es-PE"/>
+        </w:rPr>
+        <w:drawing>
+          <wp:anchor distT="0" distB="0" distL="114300" distR="114300" simplePos="0" relativeHeight="251659264" behindDoc="0" locked="0" layoutInCell="1" allowOverlap="1" wp14:anchorId="50D250E2" wp14:editId="2F75C95E">
+            <wp:simplePos x="0" y="0"/>
+            <wp:positionH relativeFrom="column">
+              <wp:posOffset>3147695</wp:posOffset>
+            </wp:positionH>
+            <wp:positionV relativeFrom="paragraph">
+              <wp:posOffset>186690</wp:posOffset>
+            </wp:positionV>
+            <wp:extent cx="3181985" cy="5581650"/>
+            <wp:effectExtent l="0" t="0" r="0" b="0"/>
+            <wp:wrapSquare wrapText="bothSides"/>
+            <wp:docPr id="5" name="0 Imagen"/>
+            <wp:cNvGraphicFramePr>
+              <a:graphicFrameLocks xmlns:a="http://schemas.openxmlformats.org/drawingml/2006/main" noChangeAspect="1"/>
+            </wp:cNvGraphicFramePr>
+            <a:graphic xmlns:a="http://schemas.openxmlformats.org/drawingml/2006/main">
+              <a:graphicData uri="http://schemas.openxmlformats.org/drawingml/2006/picture">
+                <pic:pic xmlns:pic="http://schemas.openxmlformats.org/drawingml/2006/picture">
+                  <pic:nvPicPr>
+                    <pic:cNvPr id="0" name="comentario3.png"/>
+                    <pic:cNvPicPr/>
+                  </pic:nvPicPr>
+                  <pic:blipFill>
+                    <a:blip r:embed="rId8">
+                      <a:extLst>
+                        <a:ext uri="{28A0092B-C50C-407E-A947-70E740481C1C}">
+                          <a14:useLocalDpi xmlns:a14="http://schemas.microsoft.com/office/drawing/2010/main" val="0"/>
+                        </a:ext>
+                      </a:extLst>
+                    </a:blip>
+                    <a:stretch>
+                      <a:fillRect/>
+                    </a:stretch>
+                  </pic:blipFill>
+                  <pic:spPr>
+                    <a:xfrm>
+                      <a:off x="0" y="0"/>
+                      <a:ext cx="3181985" cy="5581650"/>
+                    </a:xfrm>
+                    <a:prstGeom prst="rect">
+                      <a:avLst/>
+                    </a:prstGeom>
+                  </pic:spPr>
+                </pic:pic>
+              </a:graphicData>
+            </a:graphic>
+            <wp14:sizeRelH relativeFrom="page">
+              <wp14:pctWidth>0</wp14:pctWidth>
+            </wp14:sizeRelH>
+            <wp14:sizeRelV relativeFrom="page">
+              <wp14:pctHeight>0</wp14:pctHeight>
+            </wp14:sizeRelV>
+          </wp:anchor>
+        </w:drawing>
+      </w:r>
     </w:p>
     <w:p>
       <w:pPr>
@@ -1964,7 +1968,7 @@
           <w:lang w:val="es-PE" w:eastAsia="es-PE"/>
         </w:rPr>
         <w:drawing>
-          <wp:anchor distT="0" distB="0" distL="114300" distR="114300" simplePos="0" relativeHeight="251660288" behindDoc="0" locked="0" layoutInCell="1" allowOverlap="1" wp14:anchorId="55910E97" wp14:editId="38E9A9B9">
+          <wp:anchor distT="0" distB="0" distL="114300" distR="114300" simplePos="0" relativeHeight="251657216" behindDoc="0" locked="0" layoutInCell="1" allowOverlap="1" wp14:anchorId="2A76B830" wp14:editId="2784D172">
             <wp:simplePos x="0" y="0"/>
             <wp:positionH relativeFrom="column">
               <wp:posOffset>-280035</wp:posOffset>
@@ -2019,82 +2023,8 @@
           </wp:anchor>
         </w:drawing>
       </w:r>
-    </w:p>
-    <w:p>
-      <w:pPr>
-        <w:tabs>
-          <w:tab w:val="left" w:pos="1080"/>
-        </w:tabs>
-        <w:jc w:val="center"/>
-        <w:rPr>
-          <w:noProof/>
-          <w:lang w:val="es-PE" w:eastAsia="es-PE"/>
-        </w:rPr>
-      </w:pPr>
-      <w:r>
-        <w:rPr>
-          <w:noProof/>
-          <w:color w:val="0D0D0D"/>
-          <w:sz w:val="22"/>
-          <w:szCs w:val="22"/>
-          <w:lang w:val="es-PE" w:eastAsia="es-PE"/>
-        </w:rPr>
-        <w:drawing>
-          <wp:anchor distT="0" distB="0" distL="114300" distR="114300" simplePos="0" relativeHeight="251661312" behindDoc="0" locked="0" layoutInCell="1" allowOverlap="1" wp14:anchorId="1D0BCD6C" wp14:editId="68D46DB1">
-            <wp:simplePos x="0" y="0"/>
-            <wp:positionH relativeFrom="column">
-              <wp:posOffset>260985</wp:posOffset>
-            </wp:positionH>
-            <wp:positionV relativeFrom="paragraph">
-              <wp:posOffset>8890</wp:posOffset>
-            </wp:positionV>
-            <wp:extent cx="3133725" cy="5495925"/>
-            <wp:effectExtent l="0" t="0" r="9525" b="9525"/>
-            <wp:wrapSquare wrapText="bothSides"/>
-            <wp:docPr id="5" name="0 Imagen"/>
-            <wp:cNvGraphicFramePr>
-              <a:graphicFrameLocks xmlns:a="http://schemas.openxmlformats.org/drawingml/2006/main" noChangeAspect="1"/>
-            </wp:cNvGraphicFramePr>
-            <a:graphic xmlns:a="http://schemas.openxmlformats.org/drawingml/2006/main">
-              <a:graphicData uri="http://schemas.openxmlformats.org/drawingml/2006/picture">
-                <pic:pic xmlns:pic="http://schemas.openxmlformats.org/drawingml/2006/picture">
-                  <pic:nvPicPr>
-                    <pic:cNvPr id="0" name="comentario3.png"/>
-                    <pic:cNvPicPr/>
-                  </pic:nvPicPr>
-                  <pic:blipFill>
-                    <a:blip r:embed="rId10">
-                      <a:extLst>
-                        <a:ext uri="{28A0092B-C50C-407E-A947-70E740481C1C}">
-                          <a14:useLocalDpi xmlns:a14="http://schemas.microsoft.com/office/drawing/2010/main" val="0"/>
-                        </a:ext>
-                      </a:extLst>
-                    </a:blip>
-                    <a:stretch>
-                      <a:fillRect/>
-                    </a:stretch>
-                  </pic:blipFill>
-                  <pic:spPr>
-                    <a:xfrm>
-                      <a:off x="0" y="0"/>
-                      <a:ext cx="3133725" cy="5495925"/>
-                    </a:xfrm>
-                    <a:prstGeom prst="rect">
-                      <a:avLst/>
-                    </a:prstGeom>
-                  </pic:spPr>
-                </pic:pic>
-              </a:graphicData>
-            </a:graphic>
-            <wp14:sizeRelH relativeFrom="page">
-              <wp14:pctWidth>0</wp14:pctWidth>
-            </wp14:sizeRelH>
-            <wp14:sizeRelV relativeFrom="page">
-              <wp14:pctHeight>0</wp14:pctHeight>
-            </wp14:sizeRelV>
-          </wp:anchor>
-        </w:drawing>
-      </w:r>
+      <w:bookmarkStart w:id="1" w:name="_GoBack"/>
+      <w:bookmarkEnd w:id="1"/>
       <w:r>
         <w:rPr>
           <w:noProof/>
@@ -2267,7 +2197,7 @@
                     <pic:cNvPicPr/>
                   </pic:nvPicPr>
                   <pic:blipFill>
-                    <a:blip r:embed="rId11">
+                    <a:blip r:embed="rId10">
                       <a:extLst>
                         <a:ext uri="{28A0092B-C50C-407E-A947-70E740481C1C}">
                           <a14:useLocalDpi xmlns:a14="http://schemas.microsoft.com/office/drawing/2010/main" val="0"/>
@@ -2838,8 +2768,8 @@
       </w:pPr>
     </w:p>
     <w:sectPr>
-      <w:headerReference w:type="default" r:id="rId12"/>
-      <w:footerReference w:type="default" r:id="rId13"/>
+      <w:headerReference w:type="default" r:id="rId11"/>
+      <w:footerReference w:type="default" r:id="rId12"/>
       <w:pgSz w:w="12240" w:h="15840"/>
       <w:pgMar w:top="1600" w:right="900" w:bottom="1417" w:left="1701" w:header="708" w:footer="708" w:gutter="0"/>
       <w:cols w:space="708"/>
@@ -2850,7 +2780,7 @@
 </file>
 
 <file path=word/endnotes.xml><?xml version="1.0" encoding="utf-8"?>
-<w:endnotes xmlns:wpc="http://schemas.microsoft.com/office/word/2010/wordprocessingCanvas" xmlns:mc="http://schemas.openxmlformats.org/markup-compatibility/2006" xmlns:o="urn:schemas-microsoft-com:office:office" xmlns:r="http://schemas.openxmlformats.org/officeDocument/2006/relationships" xmlns:m="http://schemas.openxmlformats.org/officeDocument/2006/math" xmlns:v="urn:schemas-microsoft-com:vml" xmlns:wp14="http://schemas.microsoft.com/office/word/2010/wordprocessingDrawing" xmlns:wp="http://schemas.openxmlformats.org/drawingml/2006/wordprocessingDrawing" xmlns:w10="urn:schemas-microsoft-com:office:word" xmlns:w="http://schemas.openxmlformats.org/wordprocessingml/2006/main" xmlns:w14="http://schemas.microsoft.com/office/word/2010/wordml" xmlns:wpg="http://schemas.microsoft.com/office/word/2010/wordprocessingGroup" xmlns:wpi="http://schemas.microsoft.com/office/word/2010/wordprocessingInk" xmlns:wne="http://schemas.microsoft.com/office/word/2006/wordml" xmlns:wps="http://schemas.microsoft.com/office/word/2010/wordprocessingShape" mc:Ignorable="w14 wp14">
+<w:endnotes xmlns:wpc="http://schemas.microsoft.com/office/word/2010/wordprocessingCanvas" xmlns:mc="http://schemas.openxmlformats.org/markup-compatibility/2006" xmlns:o="urn:schemas-microsoft-com:office:office" xmlns:r="http://schemas.openxmlformats.org/officeDocument/2006/relationships" xmlns:m="http://schemas.openxmlformats.org/officeDocument/2006/math" xmlns:v="urn:schemas-microsoft-com:vml" xmlns:wp14="http://schemas.microsoft.com/office/word/2010/wordprocessingDrawing" xmlns:wp="http://schemas.openxmlformats.org/drawingml/2006/wordprocessingDrawing" xmlns:w10="urn:schemas-microsoft-com:office:word" xmlns:w="http://schemas.openxmlformats.org/wordprocessingml/2006/main" xmlns:w14="http://schemas.microsoft.com/office/word/2010/wordml" xmlns:w15="http://schemas.microsoft.com/office/word/2012/wordml" xmlns:wpg="http://schemas.microsoft.com/office/word/2010/wordprocessingGroup" xmlns:wpi="http://schemas.microsoft.com/office/word/2010/wordprocessingInk" xmlns:wne="http://schemas.microsoft.com/office/word/2006/wordml" xmlns:wps="http://schemas.microsoft.com/office/word/2010/wordprocessingShape" mc:Ignorable="w14 w15 wp14">
   <w:endnote w:type="separator" w:id="-1">
     <w:p>
       <w:r>
@@ -2869,7 +2799,7 @@
 </file>
 
 <file path=word/footer1.xml><?xml version="1.0" encoding="utf-8"?>
-<w:ftr xmlns:wpc="http://schemas.microsoft.com/office/word/2010/wordprocessingCanvas" xmlns:mc="http://schemas.openxmlformats.org/markup-compatibility/2006" xmlns:o="urn:schemas-microsoft-com:office:office" xmlns:r="http://schemas.openxmlformats.org/officeDocument/2006/relationships" xmlns:m="http://schemas.openxmlformats.org/officeDocument/2006/math" xmlns:v="urn:schemas-microsoft-com:vml" xmlns:wp14="http://schemas.microsoft.com/office/word/2010/wordprocessingDrawing" xmlns:wp="http://schemas.openxmlformats.org/drawingml/2006/wordprocessingDrawing" xmlns:w10="urn:schemas-microsoft-com:office:word" xmlns:w="http://schemas.openxmlformats.org/wordprocessingml/2006/main" xmlns:w14="http://schemas.microsoft.com/office/word/2010/wordml" xmlns:wpg="http://schemas.microsoft.com/office/word/2010/wordprocessingGroup" xmlns:wpi="http://schemas.microsoft.com/office/word/2010/wordprocessingInk" xmlns:wne="http://schemas.microsoft.com/office/word/2006/wordml" xmlns:wps="http://schemas.microsoft.com/office/word/2010/wordprocessingShape" mc:Ignorable="w14 wp14">
+<w:ftr xmlns:wpc="http://schemas.microsoft.com/office/word/2010/wordprocessingCanvas" xmlns:mc="http://schemas.openxmlformats.org/markup-compatibility/2006" xmlns:o="urn:schemas-microsoft-com:office:office" xmlns:r="http://schemas.openxmlformats.org/officeDocument/2006/relationships" xmlns:m="http://schemas.openxmlformats.org/officeDocument/2006/math" xmlns:v="urn:schemas-microsoft-com:vml" xmlns:wp14="http://schemas.microsoft.com/office/word/2010/wordprocessingDrawing" xmlns:wp="http://schemas.openxmlformats.org/drawingml/2006/wordprocessingDrawing" xmlns:w10="urn:schemas-microsoft-com:office:word" xmlns:w="http://schemas.openxmlformats.org/wordprocessingml/2006/main" xmlns:w14="http://schemas.microsoft.com/office/word/2010/wordml" xmlns:w15="http://schemas.microsoft.com/office/word/2012/wordml" xmlns:wpg="http://schemas.microsoft.com/office/word/2010/wordprocessingGroup" xmlns:wpi="http://schemas.microsoft.com/office/word/2010/wordprocessingInk" xmlns:wne="http://schemas.microsoft.com/office/word/2006/wordml" xmlns:wps="http://schemas.microsoft.com/office/word/2010/wordprocessingShape" mc:Ignorable="w14 w15 wp14">
   <w:tbl>
     <w:tblPr>
       <w:tblStyle w:val="Sombreadomedio2-nfasis5"/>
@@ -2961,7 +2891,7 @@
               <w:noProof/>
               <w:color w:val="31849B" w:themeColor="accent5" w:themeShade="BF"/>
             </w:rPr>
-            <w:t>2</w:t>
+            <w:t>6</w:t>
           </w:r>
           <w:r>
             <w:rPr>
@@ -3019,7 +2949,7 @@
 </file>
 
 <file path=word/footnotes.xml><?xml version="1.0" encoding="utf-8"?>
-<w:footnotes xmlns:wpc="http://schemas.microsoft.com/office/word/2010/wordprocessingCanvas" xmlns:mc="http://schemas.openxmlformats.org/markup-compatibility/2006" xmlns:o="urn:schemas-microsoft-com:office:office" xmlns:r="http://schemas.openxmlformats.org/officeDocument/2006/relationships" xmlns:m="http://schemas.openxmlformats.org/officeDocument/2006/math" xmlns:v="urn:schemas-microsoft-com:vml" xmlns:wp14="http://schemas.microsoft.com/office/word/2010/wordprocessingDrawing" xmlns:wp="http://schemas.openxmlformats.org/drawingml/2006/wordprocessingDrawing" xmlns:w10="urn:schemas-microsoft-com:office:word" xmlns:w="http://schemas.openxmlformats.org/wordprocessingml/2006/main" xmlns:w14="http://schemas.microsoft.com/office/word/2010/wordml" xmlns:wpg="http://schemas.microsoft.com/office/word/2010/wordprocessingGroup" xmlns:wpi="http://schemas.microsoft.com/office/word/2010/wordprocessingInk" xmlns:wne="http://schemas.microsoft.com/office/word/2006/wordml" xmlns:wps="http://schemas.microsoft.com/office/word/2010/wordprocessingShape" mc:Ignorable="w14 wp14">
+<w:footnotes xmlns:wpc="http://schemas.microsoft.com/office/word/2010/wordprocessingCanvas" xmlns:mc="http://schemas.openxmlformats.org/markup-compatibility/2006" xmlns:o="urn:schemas-microsoft-com:office:office" xmlns:r="http://schemas.openxmlformats.org/officeDocument/2006/relationships" xmlns:m="http://schemas.openxmlformats.org/officeDocument/2006/math" xmlns:v="urn:schemas-microsoft-com:vml" xmlns:wp14="http://schemas.microsoft.com/office/word/2010/wordprocessingDrawing" xmlns:wp="http://schemas.openxmlformats.org/drawingml/2006/wordprocessingDrawing" xmlns:w10="urn:schemas-microsoft-com:office:word" xmlns:w="http://schemas.openxmlformats.org/wordprocessingml/2006/main" xmlns:w14="http://schemas.microsoft.com/office/word/2010/wordml" xmlns:w15="http://schemas.microsoft.com/office/word/2012/wordml" xmlns:wpg="http://schemas.microsoft.com/office/word/2010/wordprocessingGroup" xmlns:wpi="http://schemas.microsoft.com/office/word/2010/wordprocessingInk" xmlns:wne="http://schemas.microsoft.com/office/word/2006/wordml" xmlns:wps="http://schemas.microsoft.com/office/word/2010/wordprocessingShape" mc:Ignorable="w14 w15 wp14">
   <w:footnote w:type="separator" w:id="-1">
     <w:p>
       <w:r>
@@ -3038,7 +2968,7 @@
 </file>
 
 <file path=word/header1.xml><?xml version="1.0" encoding="utf-8"?>
-<w:hdr xmlns:wpc="http://schemas.microsoft.com/office/word/2010/wordprocessingCanvas" xmlns:mc="http://schemas.openxmlformats.org/markup-compatibility/2006" xmlns:o="urn:schemas-microsoft-com:office:office" xmlns:r="http://schemas.openxmlformats.org/officeDocument/2006/relationships" xmlns:m="http://schemas.openxmlformats.org/officeDocument/2006/math" xmlns:v="urn:schemas-microsoft-com:vml" xmlns:wp14="http://schemas.microsoft.com/office/word/2010/wordprocessingDrawing" xmlns:wp="http://schemas.openxmlformats.org/drawingml/2006/wordprocessingDrawing" xmlns:w10="urn:schemas-microsoft-com:office:word" xmlns:w="http://schemas.openxmlformats.org/wordprocessingml/2006/main" xmlns:w14="http://schemas.microsoft.com/office/word/2010/wordml" xmlns:wpg="http://schemas.microsoft.com/office/word/2010/wordprocessingGroup" xmlns:wpi="http://schemas.microsoft.com/office/word/2010/wordprocessingInk" xmlns:wne="http://schemas.microsoft.com/office/word/2006/wordml" xmlns:wps="http://schemas.microsoft.com/office/word/2010/wordprocessingShape" mc:Ignorable="w14 wp14">
+<w:hdr xmlns:wpc="http://schemas.microsoft.com/office/word/2010/wordprocessingCanvas" xmlns:mc="http://schemas.openxmlformats.org/markup-compatibility/2006" xmlns:o="urn:schemas-microsoft-com:office:office" xmlns:r="http://schemas.openxmlformats.org/officeDocument/2006/relationships" xmlns:m="http://schemas.openxmlformats.org/officeDocument/2006/math" xmlns:v="urn:schemas-microsoft-com:vml" xmlns:wp14="http://schemas.microsoft.com/office/word/2010/wordprocessingDrawing" xmlns:wp="http://schemas.openxmlformats.org/drawingml/2006/wordprocessingDrawing" xmlns:w10="urn:schemas-microsoft-com:office:word" xmlns:w="http://schemas.openxmlformats.org/wordprocessingml/2006/main" xmlns:w14="http://schemas.microsoft.com/office/word/2010/wordml" xmlns:w15="http://schemas.microsoft.com/office/word/2012/wordml" xmlns:wpg="http://schemas.microsoft.com/office/word/2010/wordprocessingGroup" xmlns:wpi="http://schemas.microsoft.com/office/word/2010/wordprocessingInk" xmlns:wne="http://schemas.microsoft.com/office/word/2006/wordml" xmlns:wps="http://schemas.microsoft.com/office/word/2010/wordprocessingShape" mc:Ignorable="w14 w15 wp14">
   <w:tbl>
     <w:tblPr>
       <w:tblW w:w="9862" w:type="dxa"/>
@@ -3160,7 +3090,7 @@
 </file>
 
 <file path=word/numbering.xml><?xml version="1.0" encoding="utf-8"?>
-<w:numbering xmlns:wpc="http://schemas.microsoft.com/office/word/2010/wordprocessingCanvas" xmlns:mc="http://schemas.openxmlformats.org/markup-compatibility/2006" xmlns:o="urn:schemas-microsoft-com:office:office" xmlns:r="http://schemas.openxmlformats.org/officeDocument/2006/relationships" xmlns:m="http://schemas.openxmlformats.org/officeDocument/2006/math" xmlns:v="urn:schemas-microsoft-com:vml" xmlns:wp14="http://schemas.microsoft.com/office/word/2010/wordprocessingDrawing" xmlns:wp="http://schemas.openxmlformats.org/drawingml/2006/wordprocessingDrawing" xmlns:w10="urn:schemas-microsoft-com:office:word" xmlns:w="http://schemas.openxmlformats.org/wordprocessingml/2006/main" xmlns:w14="http://schemas.microsoft.com/office/word/2010/wordml" xmlns:wpg="http://schemas.microsoft.com/office/word/2010/wordprocessingGroup" xmlns:wpi="http://schemas.microsoft.com/office/word/2010/wordprocessingInk" xmlns:wne="http://schemas.microsoft.com/office/word/2006/wordml" xmlns:wps="http://schemas.microsoft.com/office/word/2010/wordprocessingShape" mc:Ignorable="w14 wp14">
+<w:numbering xmlns:wpc="http://schemas.microsoft.com/office/word/2010/wordprocessingCanvas" xmlns:mc="http://schemas.openxmlformats.org/markup-compatibility/2006" xmlns:o="urn:schemas-microsoft-com:office:office" xmlns:r="http://schemas.openxmlformats.org/officeDocument/2006/relationships" xmlns:m="http://schemas.openxmlformats.org/officeDocument/2006/math" xmlns:v="urn:schemas-microsoft-com:vml" xmlns:wp14="http://schemas.microsoft.com/office/word/2010/wordprocessingDrawing" xmlns:wp="http://schemas.openxmlformats.org/drawingml/2006/wordprocessingDrawing" xmlns:w10="urn:schemas-microsoft-com:office:word" xmlns:w="http://schemas.openxmlformats.org/wordprocessingml/2006/main" xmlns:w14="http://schemas.microsoft.com/office/word/2010/wordml" xmlns:w15="http://schemas.microsoft.com/office/word/2012/wordml" xmlns:wpg="http://schemas.microsoft.com/office/word/2010/wordprocessingGroup" xmlns:wpi="http://schemas.microsoft.com/office/word/2010/wordprocessingInk" xmlns:wne="http://schemas.microsoft.com/office/word/2006/wordml" xmlns:wps="http://schemas.microsoft.com/office/word/2010/wordprocessingShape" mc:Ignorable="w14 w15 wp14">
   <w:abstractNum w:abstractNumId="0">
     <w:nsid w:val="12852AEF"/>
     <w:multiLevelType w:val="hybridMultilevel"/>
@@ -3715,7 +3645,7 @@
 </file>
 
 <file path=word/styles.xml><?xml version="1.0" encoding="utf-8"?>
-<w:styles xmlns:mc="http://schemas.openxmlformats.org/markup-compatibility/2006" xmlns:r="http://schemas.openxmlformats.org/officeDocument/2006/relationships" xmlns:w="http://schemas.openxmlformats.org/wordprocessingml/2006/main" xmlns:w14="http://schemas.microsoft.com/office/word/2010/wordml" mc:Ignorable="w14">
+<w:styles xmlns:mc="http://schemas.openxmlformats.org/markup-compatibility/2006" xmlns:r="http://schemas.openxmlformats.org/officeDocument/2006/relationships" xmlns:w="http://schemas.openxmlformats.org/wordprocessingml/2006/main" xmlns:w14="http://schemas.microsoft.com/office/word/2010/wordml" xmlns:w15="http://schemas.microsoft.com/office/word/2012/wordml" mc:Ignorable="w14 w15">
   <w:docDefaults>
     <w:rPrDefault>
       <w:rPr>
@@ -3731,144 +3661,378 @@
       </w:pPr>
     </w:pPrDefault>
   </w:docDefaults>
-  <w:latentStyles w:defLockedState="0" w:defUIPriority="99" w:defSemiHidden="1" w:defUnhideWhenUsed="1" w:defQFormat="0" w:count="267">
-    <w:lsdException w:name="Normal" w:semiHidden="0" w:uiPriority="0" w:unhideWhenUsed="0" w:qFormat="1"/>
-    <w:lsdException w:name="heading 1" w:semiHidden="0" w:uiPriority="9" w:unhideWhenUsed="0" w:qFormat="1"/>
-    <w:lsdException w:name="heading 2" w:uiPriority="9" w:qFormat="1"/>
-    <w:lsdException w:name="heading 3" w:uiPriority="9" w:qFormat="1"/>
-    <w:lsdException w:name="heading 4" w:uiPriority="9" w:qFormat="1"/>
-    <w:lsdException w:name="heading 5" w:uiPriority="9" w:qFormat="1"/>
-    <w:lsdException w:name="heading 6" w:uiPriority="9" w:qFormat="1"/>
-    <w:lsdException w:name="heading 7" w:uiPriority="9" w:qFormat="1"/>
-    <w:lsdException w:name="heading 8" w:uiPriority="9" w:qFormat="1"/>
-    <w:lsdException w:name="heading 9" w:uiPriority="9" w:qFormat="1"/>
-    <w:lsdException w:name="toc 1" w:uiPriority="39"/>
-    <w:lsdException w:name="toc 2" w:uiPriority="39"/>
-    <w:lsdException w:name="toc 3" w:uiPriority="39"/>
-    <w:lsdException w:name="toc 4" w:uiPriority="39"/>
-    <w:lsdException w:name="toc 5" w:uiPriority="39"/>
-    <w:lsdException w:name="toc 6" w:uiPriority="39"/>
-    <w:lsdException w:name="toc 7" w:uiPriority="39"/>
-    <w:lsdException w:name="toc 8" w:uiPriority="39"/>
-    <w:lsdException w:name="toc 9" w:uiPriority="39"/>
-    <w:lsdException w:name="caption" w:uiPriority="35" w:qFormat="1"/>
-    <w:lsdException w:name="Title" w:semiHidden="0" w:uiPriority="10" w:unhideWhenUsed="0" w:qFormat="1"/>
-    <w:lsdException w:name="Default Paragraph Font" w:uiPriority="1"/>
-    <w:lsdException w:name="Subtitle" w:semiHidden="0" w:uiPriority="11" w:unhideWhenUsed="0" w:qFormat="1"/>
-    <w:lsdException w:name="Strong" w:semiHidden="0" w:uiPriority="22" w:unhideWhenUsed="0" w:qFormat="1"/>
-    <w:lsdException w:name="Emphasis" w:semiHidden="0" w:uiPriority="20" w:unhideWhenUsed="0" w:qFormat="1"/>
-    <w:lsdException w:name="Table Grid" w:semiHidden="0" w:uiPriority="39" w:unhideWhenUsed="0"/>
-    <w:lsdException w:name="Placeholder Text" w:unhideWhenUsed="0"/>
-    <w:lsdException w:name="No Spacing" w:semiHidden="0" w:uiPriority="1" w:unhideWhenUsed="0" w:qFormat="1"/>
-    <w:lsdException w:name="Light Shading" w:semiHidden="0" w:uiPriority="60" w:unhideWhenUsed="0"/>
-    <w:lsdException w:name="Light List" w:semiHidden="0" w:uiPriority="61" w:unhideWhenUsed="0"/>
-    <w:lsdException w:name="Light Grid" w:semiHidden="0" w:uiPriority="62" w:unhideWhenUsed="0"/>
-    <w:lsdException w:name="Medium Shading 1" w:semiHidden="0" w:uiPriority="63" w:unhideWhenUsed="0"/>
-    <w:lsdException w:name="Medium Shading 2" w:semiHidden="0" w:uiPriority="64" w:unhideWhenUsed="0"/>
-    <w:lsdException w:name="Medium List 1" w:semiHidden="0" w:uiPriority="65" w:unhideWhenUsed="0"/>
-    <w:lsdException w:name="Medium List 2" w:semiHidden="0" w:uiPriority="66" w:unhideWhenUsed="0"/>
-    <w:lsdException w:name="Medium Grid 1" w:semiHidden="0" w:uiPriority="67" w:unhideWhenUsed="0"/>
-    <w:lsdException w:name="Medium Grid 2" w:semiHidden="0" w:uiPriority="68" w:unhideWhenUsed="0"/>
-    <w:lsdException w:name="Medium Grid 3" w:semiHidden="0" w:uiPriority="69" w:unhideWhenUsed="0"/>
-    <w:lsdException w:name="Dark List" w:semiHidden="0" w:uiPriority="70" w:unhideWhenUsed="0"/>
-    <w:lsdException w:name="Colorful Shading" w:semiHidden="0" w:uiPriority="71" w:unhideWhenUsed="0"/>
-    <w:lsdException w:name="Colorful List" w:semiHidden="0" w:uiPriority="72" w:unhideWhenUsed="0"/>
-    <w:lsdException w:name="Colorful Grid" w:semiHidden="0" w:uiPriority="73" w:unhideWhenUsed="0"/>
-    <w:lsdException w:name="Light Shading Accent 1" w:semiHidden="0" w:uiPriority="60" w:unhideWhenUsed="0"/>
-    <w:lsdException w:name="Light List Accent 1" w:semiHidden="0" w:uiPriority="61" w:unhideWhenUsed="0"/>
-    <w:lsdException w:name="Light Grid Accent 1" w:semiHidden="0" w:uiPriority="62" w:unhideWhenUsed="0"/>
-    <w:lsdException w:name="Medium Shading 1 Accent 1" w:semiHidden="0" w:uiPriority="63" w:unhideWhenUsed="0"/>
-    <w:lsdException w:name="Medium Shading 2 Accent 1" w:semiHidden="0" w:uiPriority="64" w:unhideWhenUsed="0"/>
-    <w:lsdException w:name="Medium List 1 Accent 1" w:semiHidden="0" w:uiPriority="65" w:unhideWhenUsed="0"/>
-    <w:lsdException w:name="Revision" w:unhideWhenUsed="0"/>
-    <w:lsdException w:name="List Paragraph" w:semiHidden="0" w:uiPriority="34" w:unhideWhenUsed="0" w:qFormat="1"/>
-    <w:lsdException w:name="Quote" w:semiHidden="0" w:uiPriority="29" w:unhideWhenUsed="0" w:qFormat="1"/>
-    <w:lsdException w:name="Intense Quote" w:semiHidden="0" w:uiPriority="30" w:unhideWhenUsed="0" w:qFormat="1"/>
-    <w:lsdException w:name="Medium List 2 Accent 1" w:semiHidden="0" w:uiPriority="66" w:unhideWhenUsed="0"/>
-    <w:lsdException w:name="Medium Grid 1 Accent 1" w:semiHidden="0" w:uiPriority="67" w:unhideWhenUsed="0"/>
-    <w:lsdException w:name="Medium Grid 2 Accent 1" w:semiHidden="0" w:uiPriority="68" w:unhideWhenUsed="0"/>
-    <w:lsdException w:name="Medium Grid 3 Accent 1" w:semiHidden="0" w:uiPriority="69" w:unhideWhenUsed="0"/>
-    <w:lsdException w:name="Dark List Accent 1" w:semiHidden="0" w:uiPriority="70" w:unhideWhenUsed="0"/>
-    <w:lsdException w:name="Colorful Shading Accent 1" w:semiHidden="0" w:uiPriority="71" w:unhideWhenUsed="0"/>
-    <w:lsdException w:name="Colorful List Accent 1" w:semiHidden="0" w:uiPriority="72" w:unhideWhenUsed="0"/>
-    <w:lsdException w:name="Colorful Grid Accent 1" w:semiHidden="0" w:uiPriority="73" w:unhideWhenUsed="0"/>
-    <w:lsdException w:name="Light Shading Accent 2" w:semiHidden="0" w:uiPriority="60" w:unhideWhenUsed="0"/>
-    <w:lsdException w:name="Light List Accent 2" w:semiHidden="0" w:uiPriority="61" w:unhideWhenUsed="0"/>
-    <w:lsdException w:name="Light Grid Accent 2" w:semiHidden="0" w:uiPriority="62" w:unhideWhenUsed="0"/>
-    <w:lsdException w:name="Medium Shading 1 Accent 2" w:semiHidden="0" w:uiPriority="63" w:unhideWhenUsed="0"/>
-    <w:lsdException w:name="Medium Shading 2 Accent 2" w:semiHidden="0" w:uiPriority="64" w:unhideWhenUsed="0"/>
-    <w:lsdException w:name="Medium List 1 Accent 2" w:semiHidden="0" w:uiPriority="65" w:unhideWhenUsed="0"/>
-    <w:lsdException w:name="Medium List 2 Accent 2" w:semiHidden="0" w:uiPriority="66" w:unhideWhenUsed="0"/>
-    <w:lsdException w:name="Medium Grid 1 Accent 2" w:semiHidden="0" w:uiPriority="67" w:unhideWhenUsed="0"/>
-    <w:lsdException w:name="Medium Grid 2 Accent 2" w:semiHidden="0" w:uiPriority="68" w:unhideWhenUsed="0"/>
-    <w:lsdException w:name="Medium Grid 3 Accent 2" w:semiHidden="0" w:uiPriority="69" w:unhideWhenUsed="0"/>
-    <w:lsdException w:name="Dark List Accent 2" w:semiHidden="0" w:uiPriority="70" w:unhideWhenUsed="0"/>
-    <w:lsdException w:name="Colorful Shading Accent 2" w:semiHidden="0" w:uiPriority="71" w:unhideWhenUsed="0"/>
-    <w:lsdException w:name="Colorful List Accent 2" w:semiHidden="0" w:uiPriority="72" w:unhideWhenUsed="0"/>
-    <w:lsdException w:name="Colorful Grid Accent 2" w:semiHidden="0" w:uiPriority="73" w:unhideWhenUsed="0"/>
-    <w:lsdException w:name="Light Shading Accent 3" w:semiHidden="0" w:uiPriority="60" w:unhideWhenUsed="0"/>
-    <w:lsdException w:name="Light List Accent 3" w:semiHidden="0" w:uiPriority="61" w:unhideWhenUsed="0"/>
-    <w:lsdException w:name="Light Grid Accent 3" w:semiHidden="0" w:uiPriority="62" w:unhideWhenUsed="0"/>
-    <w:lsdException w:name="Medium Shading 1 Accent 3" w:semiHidden="0" w:uiPriority="63" w:unhideWhenUsed="0"/>
-    <w:lsdException w:name="Medium Shading 2 Accent 3" w:semiHidden="0" w:uiPriority="64" w:unhideWhenUsed="0"/>
-    <w:lsdException w:name="Medium List 1 Accent 3" w:semiHidden="0" w:uiPriority="65" w:unhideWhenUsed="0"/>
-    <w:lsdException w:name="Medium List 2 Accent 3" w:semiHidden="0" w:uiPriority="66" w:unhideWhenUsed="0"/>
-    <w:lsdException w:name="Medium Grid 1 Accent 3" w:semiHidden="0" w:uiPriority="67" w:unhideWhenUsed="0"/>
-    <w:lsdException w:name="Medium Grid 2 Accent 3" w:semiHidden="0" w:uiPriority="68" w:unhideWhenUsed="0"/>
-    <w:lsdException w:name="Medium Grid 3 Accent 3" w:semiHidden="0" w:uiPriority="69" w:unhideWhenUsed="0"/>
-    <w:lsdException w:name="Dark List Accent 3" w:semiHidden="0" w:uiPriority="70" w:unhideWhenUsed="0"/>
-    <w:lsdException w:name="Colorful Shading Accent 3" w:semiHidden="0" w:uiPriority="71" w:unhideWhenUsed="0"/>
-    <w:lsdException w:name="Colorful List Accent 3" w:semiHidden="0" w:uiPriority="72" w:unhideWhenUsed="0"/>
-    <w:lsdException w:name="Colorful Grid Accent 3" w:semiHidden="0" w:uiPriority="73" w:unhideWhenUsed="0"/>
-    <w:lsdException w:name="Light Shading Accent 4" w:semiHidden="0" w:uiPriority="60" w:unhideWhenUsed="0"/>
-    <w:lsdException w:name="Light List Accent 4" w:semiHidden="0" w:uiPriority="61" w:unhideWhenUsed="0"/>
-    <w:lsdException w:name="Light Grid Accent 4" w:semiHidden="0" w:uiPriority="62" w:unhideWhenUsed="0"/>
-    <w:lsdException w:name="Medium Shading 1 Accent 4" w:semiHidden="0" w:uiPriority="63" w:unhideWhenUsed="0"/>
-    <w:lsdException w:name="Medium Shading 2 Accent 4" w:semiHidden="0" w:uiPriority="64" w:unhideWhenUsed="0"/>
-    <w:lsdException w:name="Medium List 1 Accent 4" w:semiHidden="0" w:uiPriority="65" w:unhideWhenUsed="0"/>
-    <w:lsdException w:name="Medium List 2 Accent 4" w:semiHidden="0" w:uiPriority="66" w:unhideWhenUsed="0"/>
-    <w:lsdException w:name="Medium Grid 1 Accent 4" w:semiHidden="0" w:uiPriority="67" w:unhideWhenUsed="0"/>
-    <w:lsdException w:name="Medium Grid 2 Accent 4" w:semiHidden="0" w:uiPriority="68" w:unhideWhenUsed="0"/>
-    <w:lsdException w:name="Medium Grid 3 Accent 4" w:semiHidden="0" w:uiPriority="69" w:unhideWhenUsed="0"/>
-    <w:lsdException w:name="Dark List Accent 4" w:semiHidden="0" w:uiPriority="70" w:unhideWhenUsed="0"/>
-    <w:lsdException w:name="Colorful Shading Accent 4" w:semiHidden="0" w:uiPriority="71" w:unhideWhenUsed="0"/>
-    <w:lsdException w:name="Colorful List Accent 4" w:semiHidden="0" w:uiPriority="72" w:unhideWhenUsed="0"/>
-    <w:lsdException w:name="Colorful Grid Accent 4" w:semiHidden="0" w:uiPriority="73" w:unhideWhenUsed="0"/>
-    <w:lsdException w:name="Light Shading Accent 5" w:semiHidden="0" w:uiPriority="60" w:unhideWhenUsed="0"/>
-    <w:lsdException w:name="Light List Accent 5" w:semiHidden="0" w:uiPriority="61" w:unhideWhenUsed="0"/>
-    <w:lsdException w:name="Light Grid Accent 5" w:semiHidden="0" w:uiPriority="62" w:unhideWhenUsed="0"/>
-    <w:lsdException w:name="Medium Shading 1 Accent 5" w:semiHidden="0" w:uiPriority="63" w:unhideWhenUsed="0"/>
-    <w:lsdException w:name="Medium Shading 2 Accent 5" w:semiHidden="0" w:uiPriority="64" w:unhideWhenUsed="0"/>
-    <w:lsdException w:name="Medium List 1 Accent 5" w:semiHidden="0" w:uiPriority="65" w:unhideWhenUsed="0"/>
-    <w:lsdException w:name="Medium List 2 Accent 5" w:semiHidden="0" w:uiPriority="66" w:unhideWhenUsed="0"/>
-    <w:lsdException w:name="Medium Grid 1 Accent 5" w:semiHidden="0" w:uiPriority="67" w:unhideWhenUsed="0"/>
-    <w:lsdException w:name="Medium Grid 2 Accent 5" w:semiHidden="0" w:uiPriority="68" w:unhideWhenUsed="0"/>
-    <w:lsdException w:name="Medium Grid 3 Accent 5" w:semiHidden="0" w:uiPriority="69" w:unhideWhenUsed="0"/>
-    <w:lsdException w:name="Dark List Accent 5" w:semiHidden="0" w:uiPriority="70" w:unhideWhenUsed="0"/>
-    <w:lsdException w:name="Colorful Shading Accent 5" w:semiHidden="0" w:uiPriority="71" w:unhideWhenUsed="0"/>
-    <w:lsdException w:name="Colorful List Accent 5" w:semiHidden="0" w:uiPriority="72" w:unhideWhenUsed="0"/>
-    <w:lsdException w:name="Colorful Grid Accent 5" w:semiHidden="0" w:uiPriority="73" w:unhideWhenUsed="0"/>
-    <w:lsdException w:name="Light Shading Accent 6" w:semiHidden="0" w:uiPriority="60" w:unhideWhenUsed="0"/>
-    <w:lsdException w:name="Light List Accent 6" w:semiHidden="0" w:uiPriority="61" w:unhideWhenUsed="0"/>
-    <w:lsdException w:name="Light Grid Accent 6" w:semiHidden="0" w:uiPriority="62" w:unhideWhenUsed="0"/>
-    <w:lsdException w:name="Medium Shading 1 Accent 6" w:semiHidden="0" w:uiPriority="63" w:unhideWhenUsed="0"/>
-    <w:lsdException w:name="Medium Shading 2 Accent 6" w:semiHidden="0" w:uiPriority="64" w:unhideWhenUsed="0"/>
-    <w:lsdException w:name="Medium List 1 Accent 6" w:semiHidden="0" w:uiPriority="65" w:unhideWhenUsed="0"/>
-    <w:lsdException w:name="Medium List 2 Accent 6" w:semiHidden="0" w:uiPriority="66" w:unhideWhenUsed="0"/>
-    <w:lsdException w:name="Medium Grid 1 Accent 6" w:semiHidden="0" w:uiPriority="67" w:unhideWhenUsed="0"/>
-    <w:lsdException w:name="Medium Grid 2 Accent 6" w:semiHidden="0" w:uiPriority="68" w:unhideWhenUsed="0"/>
-    <w:lsdException w:name="Medium Grid 3 Accent 6" w:semiHidden="0" w:uiPriority="69" w:unhideWhenUsed="0"/>
-    <w:lsdException w:name="Dark List Accent 6" w:semiHidden="0" w:uiPriority="70" w:unhideWhenUsed="0"/>
-    <w:lsdException w:name="Colorful Shading Accent 6" w:semiHidden="0" w:uiPriority="71" w:unhideWhenUsed="0"/>
-    <w:lsdException w:name="Colorful List Accent 6" w:semiHidden="0" w:uiPriority="72" w:unhideWhenUsed="0"/>
-    <w:lsdException w:name="Colorful Grid Accent 6" w:semiHidden="0" w:uiPriority="73" w:unhideWhenUsed="0"/>
-    <w:lsdException w:name="Subtle Emphasis" w:semiHidden="0" w:uiPriority="19" w:unhideWhenUsed="0" w:qFormat="1"/>
-    <w:lsdException w:name="Intense Emphasis" w:semiHidden="0" w:uiPriority="21" w:unhideWhenUsed="0" w:qFormat="1"/>
-    <w:lsdException w:name="Subtle Reference" w:semiHidden="0" w:uiPriority="31" w:unhideWhenUsed="0" w:qFormat="1"/>
-    <w:lsdException w:name="Intense Reference" w:semiHidden="0" w:uiPriority="32" w:unhideWhenUsed="0" w:qFormat="1"/>
-    <w:lsdException w:name="Book Title" w:semiHidden="0" w:uiPriority="33" w:unhideWhenUsed="0" w:qFormat="1"/>
-    <w:lsdException w:name="Bibliography" w:uiPriority="37"/>
-    <w:lsdException w:name="TOC Heading" w:uiPriority="39" w:qFormat="1"/>
+  <w:latentStyles w:defLockedState="0" w:defUIPriority="99" w:defSemiHidden="0" w:defUnhideWhenUsed="0" w:defQFormat="0" w:count="371">
+    <w:lsdException w:name="Normal" w:uiPriority="0" w:qFormat="1"/>
+    <w:lsdException w:name="heading 1" w:uiPriority="9" w:qFormat="1"/>
+    <w:lsdException w:name="heading 2" w:semiHidden="1" w:uiPriority="9" w:unhideWhenUsed="1" w:qFormat="1"/>
+    <w:lsdException w:name="heading 3" w:semiHidden="1" w:uiPriority="9" w:unhideWhenUsed="1" w:qFormat="1"/>
+    <w:lsdException w:name="heading 4" w:semiHidden="1" w:uiPriority="9" w:unhideWhenUsed="1" w:qFormat="1"/>
+    <w:lsdException w:name="heading 5" w:semiHidden="1" w:uiPriority="9" w:unhideWhenUsed="1" w:qFormat="1"/>
+    <w:lsdException w:name="heading 6" w:semiHidden="1" w:uiPriority="9" w:unhideWhenUsed="1" w:qFormat="1"/>
+    <w:lsdException w:name="heading 7" w:semiHidden="1" w:uiPriority="9" w:unhideWhenUsed="1" w:qFormat="1"/>
+    <w:lsdException w:name="heading 8" w:semiHidden="1" w:uiPriority="9" w:unhideWhenUsed="1" w:qFormat="1"/>
+    <w:lsdException w:name="heading 9" w:semiHidden="1" w:uiPriority="9" w:unhideWhenUsed="1" w:qFormat="1"/>
+    <w:lsdException w:name="index 1" w:semiHidden="1" w:unhideWhenUsed="1"/>
+    <w:lsdException w:name="index 2" w:semiHidden="1" w:unhideWhenUsed="1"/>
+    <w:lsdException w:name="index 3" w:semiHidden="1" w:unhideWhenUsed="1"/>
+    <w:lsdException w:name="index 4" w:semiHidden="1" w:unhideWhenUsed="1"/>
+    <w:lsdException w:name="index 5" w:semiHidden="1" w:unhideWhenUsed="1"/>
+    <w:lsdException w:name="index 6" w:semiHidden="1" w:unhideWhenUsed="1"/>
+    <w:lsdException w:name="index 7" w:semiHidden="1" w:unhideWhenUsed="1"/>
+    <w:lsdException w:name="index 8" w:semiHidden="1" w:unhideWhenUsed="1"/>
+    <w:lsdException w:name="index 9" w:semiHidden="1" w:unhideWhenUsed="1"/>
+    <w:lsdException w:name="toc 1" w:semiHidden="1" w:uiPriority="39" w:unhideWhenUsed="1"/>
+    <w:lsdException w:name="toc 2" w:semiHidden="1" w:uiPriority="39" w:unhideWhenUsed="1"/>
+    <w:lsdException w:name="toc 3" w:semiHidden="1" w:uiPriority="39" w:unhideWhenUsed="1"/>
+    <w:lsdException w:name="toc 4" w:semiHidden="1" w:uiPriority="39" w:unhideWhenUsed="1"/>
+    <w:lsdException w:name="toc 5" w:semiHidden="1" w:uiPriority="39" w:unhideWhenUsed="1"/>
+    <w:lsdException w:name="toc 6" w:semiHidden="1" w:uiPriority="39" w:unhideWhenUsed="1"/>
+    <w:lsdException w:name="toc 7" w:semiHidden="1" w:uiPriority="39" w:unhideWhenUsed="1"/>
+    <w:lsdException w:name="toc 8" w:semiHidden="1" w:uiPriority="39" w:unhideWhenUsed="1"/>
+    <w:lsdException w:name="toc 9" w:semiHidden="1" w:uiPriority="39" w:unhideWhenUsed="1"/>
+    <w:lsdException w:name="Normal Indent" w:semiHidden="1" w:unhideWhenUsed="1"/>
+    <w:lsdException w:name="footnote text" w:semiHidden="1" w:unhideWhenUsed="1"/>
+    <w:lsdException w:name="annotation text" w:semiHidden="1" w:unhideWhenUsed="1"/>
+    <w:lsdException w:name="header" w:semiHidden="1" w:unhideWhenUsed="1"/>
+    <w:lsdException w:name="footer" w:semiHidden="1" w:unhideWhenUsed="1"/>
+    <w:lsdException w:name="index heading" w:semiHidden="1" w:unhideWhenUsed="1"/>
+    <w:lsdException w:name="caption" w:semiHidden="1" w:uiPriority="35" w:unhideWhenUsed="1" w:qFormat="1"/>
+    <w:lsdException w:name="table of figures" w:semiHidden="1" w:unhideWhenUsed="1"/>
+    <w:lsdException w:name="envelope address" w:semiHidden="1" w:unhideWhenUsed="1"/>
+    <w:lsdException w:name="envelope return" w:semiHidden="1" w:unhideWhenUsed="1"/>
+    <w:lsdException w:name="footnote reference" w:semiHidden="1" w:unhideWhenUsed="1"/>
+    <w:lsdException w:name="annotation reference" w:semiHidden="1" w:unhideWhenUsed="1"/>
+    <w:lsdException w:name="line number" w:semiHidden="1" w:unhideWhenUsed="1"/>
+    <w:lsdException w:name="page number" w:semiHidden="1" w:unhideWhenUsed="1"/>
+    <w:lsdException w:name="endnote reference" w:semiHidden="1" w:unhideWhenUsed="1"/>
+    <w:lsdException w:name="endnote text" w:semiHidden="1" w:unhideWhenUsed="1"/>
+    <w:lsdException w:name="table of authorities" w:semiHidden="1" w:unhideWhenUsed="1"/>
+    <w:lsdException w:name="macro" w:semiHidden="1" w:unhideWhenUsed="1"/>
+    <w:lsdException w:name="toa heading" w:semiHidden="1" w:unhideWhenUsed="1"/>
+    <w:lsdException w:name="List" w:semiHidden="1" w:unhideWhenUsed="1"/>
+    <w:lsdException w:name="List Bullet" w:semiHidden="1" w:unhideWhenUsed="1"/>
+    <w:lsdException w:name="List Number" w:semiHidden="1" w:unhideWhenUsed="1"/>
+    <w:lsdException w:name="List 2" w:semiHidden="1" w:unhideWhenUsed="1"/>
+    <w:lsdException w:name="List 3" w:semiHidden="1" w:unhideWhenUsed="1"/>
+    <w:lsdException w:name="List 4" w:semiHidden="1" w:unhideWhenUsed="1"/>
+    <w:lsdException w:name="List 5" w:semiHidden="1" w:unhideWhenUsed="1"/>
+    <w:lsdException w:name="List Bullet 2" w:semiHidden="1" w:unhideWhenUsed="1"/>
+    <w:lsdException w:name="List Bullet 3" w:semiHidden="1" w:unhideWhenUsed="1"/>
+    <w:lsdException w:name="List Bullet 4" w:semiHidden="1" w:unhideWhenUsed="1"/>
+    <w:lsdException w:name="List Bullet 5" w:semiHidden="1" w:unhideWhenUsed="1"/>
+    <w:lsdException w:name="List Number 2" w:semiHidden="1" w:unhideWhenUsed="1"/>
+    <w:lsdException w:name="List Number 3" w:semiHidden="1" w:unhideWhenUsed="1"/>
+    <w:lsdException w:name="List Number 4" w:semiHidden="1" w:unhideWhenUsed="1"/>
+    <w:lsdException w:name="List Number 5" w:semiHidden="1" w:unhideWhenUsed="1"/>
+    <w:lsdException w:name="Title" w:uiPriority="10" w:qFormat="1"/>
+    <w:lsdException w:name="Closing" w:semiHidden="1" w:unhideWhenUsed="1"/>
+    <w:lsdException w:name="Signature" w:semiHidden="1" w:unhideWhenUsed="1"/>
+    <w:lsdException w:name="Default Paragraph Font" w:semiHidden="1" w:uiPriority="1" w:unhideWhenUsed="1"/>
+    <w:lsdException w:name="Body Text" w:semiHidden="1" w:unhideWhenUsed="1"/>
+    <w:lsdException w:name="Body Text Indent" w:semiHidden="1" w:unhideWhenUsed="1"/>
+    <w:lsdException w:name="List Continue" w:semiHidden="1" w:unhideWhenUsed="1"/>
+    <w:lsdException w:name="List Continue 2" w:semiHidden="1" w:unhideWhenUsed="1"/>
+    <w:lsdException w:name="List Continue 3" w:semiHidden="1" w:unhideWhenUsed="1"/>
+    <w:lsdException w:name="List Continue 4" w:semiHidden="1" w:unhideWhenUsed="1"/>
+    <w:lsdException w:name="List Continue 5" w:semiHidden="1" w:unhideWhenUsed="1"/>
+    <w:lsdException w:name="Message Header" w:semiHidden="1" w:unhideWhenUsed="1"/>
+    <w:lsdException w:name="Subtitle" w:uiPriority="11" w:qFormat="1"/>
+    <w:lsdException w:name="Salutation" w:semiHidden="1" w:unhideWhenUsed="1"/>
+    <w:lsdException w:name="Date" w:semiHidden="1" w:unhideWhenUsed="1"/>
+    <w:lsdException w:name="Body Text First Indent" w:semiHidden="1" w:unhideWhenUsed="1"/>
+    <w:lsdException w:name="Body Text First Indent 2" w:semiHidden="1" w:unhideWhenUsed="1"/>
+    <w:lsdException w:name="Note Heading" w:semiHidden="1" w:unhideWhenUsed="1"/>
+    <w:lsdException w:name="Body Text 2" w:semiHidden="1" w:unhideWhenUsed="1"/>
+    <w:lsdException w:name="Body Text 3" w:semiHidden="1" w:unhideWhenUsed="1"/>
+    <w:lsdException w:name="Body Text Indent 2" w:semiHidden="1" w:unhideWhenUsed="1"/>
+    <w:lsdException w:name="Body Text Indent 3" w:semiHidden="1" w:unhideWhenUsed="1"/>
+    <w:lsdException w:name="Block Text" w:semiHidden="1" w:unhideWhenUsed="1"/>
+    <w:lsdException w:name="Hyperlink" w:semiHidden="1" w:unhideWhenUsed="1"/>
+    <w:lsdException w:name="FollowedHyperlink" w:semiHidden="1" w:unhideWhenUsed="1"/>
+    <w:lsdException w:name="Strong" w:uiPriority="22" w:qFormat="1"/>
+    <w:lsdException w:name="Emphasis" w:uiPriority="20" w:qFormat="1"/>
+    <w:lsdException w:name="Document Map" w:semiHidden="1" w:unhideWhenUsed="1"/>
+    <w:lsdException w:name="Plain Text" w:semiHidden="1" w:unhideWhenUsed="1"/>
+    <w:lsdException w:name="E-mail Signature" w:semiHidden="1" w:unhideWhenUsed="1"/>
+    <w:lsdException w:name="HTML Top of Form" w:semiHidden="1" w:unhideWhenUsed="1"/>
+    <w:lsdException w:name="HTML Bottom of Form" w:semiHidden="1" w:unhideWhenUsed="1"/>
+    <w:lsdException w:name="Normal (Web)" w:semiHidden="1" w:unhideWhenUsed="1"/>
+    <w:lsdException w:name="HTML Acronym" w:semiHidden="1" w:unhideWhenUsed="1"/>
+    <w:lsdException w:name="HTML Address" w:semiHidden="1" w:unhideWhenUsed="1"/>
+    <w:lsdException w:name="HTML Cite" w:semiHidden="1" w:unhideWhenUsed="1"/>
+    <w:lsdException w:name="HTML Code" w:semiHidden="1" w:unhideWhenUsed="1"/>
+    <w:lsdException w:name="HTML Definition" w:semiHidden="1" w:unhideWhenUsed="1"/>
+    <w:lsdException w:name="HTML Keyboard" w:semiHidden="1" w:unhideWhenUsed="1"/>
+    <w:lsdException w:name="HTML Preformatted" w:semiHidden="1" w:unhideWhenUsed="1"/>
+    <w:lsdException w:name="HTML Sample" w:semiHidden="1" w:unhideWhenUsed="1"/>
+    <w:lsdException w:name="HTML Typewriter" w:semiHidden="1" w:unhideWhenUsed="1"/>
+    <w:lsdException w:name="HTML Variable" w:semiHidden="1" w:unhideWhenUsed="1"/>
+    <w:lsdException w:name="Normal Table" w:semiHidden="1" w:unhideWhenUsed="1"/>
+    <w:lsdException w:name="annotation subject" w:semiHidden="1" w:unhideWhenUsed="1"/>
+    <w:lsdException w:name="No List" w:semiHidden="1" w:unhideWhenUsed="1"/>
+    <w:lsdException w:name="Outline List 1" w:semiHidden="1" w:unhideWhenUsed="1"/>
+    <w:lsdException w:name="Outline List 2" w:semiHidden="1" w:unhideWhenUsed="1"/>
+    <w:lsdException w:name="Outline List 3" w:semiHidden="1" w:unhideWhenUsed="1"/>
+    <w:lsdException w:name="Table Simple 1" w:semiHidden="1" w:unhideWhenUsed="1"/>
+    <w:lsdException w:name="Table Simple 2" w:semiHidden="1" w:unhideWhenUsed="1"/>
+    <w:lsdException w:name="Table Simple 3" w:semiHidden="1" w:unhideWhenUsed="1"/>
+    <w:lsdException w:name="Table Classic 1" w:semiHidden="1" w:unhideWhenUsed="1"/>
+    <w:lsdException w:name="Table Classic 2" w:semiHidden="1" w:unhideWhenUsed="1"/>
+    <w:lsdException w:name="Table Classic 3" w:semiHidden="1" w:unhideWhenUsed="1"/>
+    <w:lsdException w:name="Table Classic 4" w:semiHidden="1" w:unhideWhenUsed="1"/>
+    <w:lsdException w:name="Table Colorful 1" w:semiHidden="1" w:unhideWhenUsed="1"/>
+    <w:lsdException w:name="Table Colorful 2" w:semiHidden="1" w:unhideWhenUsed="1"/>
+    <w:lsdException w:name="Table Colorful 3" w:semiHidden="1" w:unhideWhenUsed="1"/>
+    <w:lsdException w:name="Table Columns 1" w:semiHidden="1" w:unhideWhenUsed="1"/>
+    <w:lsdException w:name="Table Columns 2" w:semiHidden="1" w:unhideWhenUsed="1"/>
+    <w:lsdException w:name="Table Columns 3" w:semiHidden="1" w:unhideWhenUsed="1"/>
+    <w:lsdException w:name="Table Columns 4" w:semiHidden="1" w:unhideWhenUsed="1"/>
+    <w:lsdException w:name="Table Columns 5" w:semiHidden="1" w:unhideWhenUsed="1"/>
+    <w:lsdException w:name="Table Grid 1" w:semiHidden="1" w:unhideWhenUsed="1"/>
+    <w:lsdException w:name="Table Grid 2" w:semiHidden="1" w:unhideWhenUsed="1"/>
+    <w:lsdException w:name="Table Grid 3" w:semiHidden="1" w:unhideWhenUsed="1"/>
+    <w:lsdException w:name="Table Grid 4" w:semiHidden="1" w:unhideWhenUsed="1"/>
+    <w:lsdException w:name="Table Grid 5" w:semiHidden="1" w:unhideWhenUsed="1"/>
+    <w:lsdException w:name="Table Grid 6" w:semiHidden="1" w:unhideWhenUsed="1"/>
+    <w:lsdException w:name="Table Grid 7" w:semiHidden="1" w:unhideWhenUsed="1"/>
+    <w:lsdException w:name="Table Grid 8" w:semiHidden="1" w:unhideWhenUsed="1"/>
+    <w:lsdException w:name="Table List 1" w:semiHidden="1" w:unhideWhenUsed="1"/>
+    <w:lsdException w:name="Table List 2" w:semiHidden="1" w:unhideWhenUsed="1"/>
+    <w:lsdException w:name="Table List 3" w:semiHidden="1" w:unhideWhenUsed="1"/>
+    <w:lsdException w:name="Table List 4" w:semiHidden="1" w:unhideWhenUsed="1"/>
+    <w:lsdException w:name="Table List 5" w:semiHidden="1" w:unhideWhenUsed="1"/>
+    <w:lsdException w:name="Table List 6" w:semiHidden="1" w:unhideWhenUsed="1"/>
+    <w:lsdException w:name="Table List 7" w:semiHidden="1" w:unhideWhenUsed="1"/>
+    <w:lsdException w:name="Table List 8" w:semiHidden="1" w:unhideWhenUsed="1"/>
+    <w:lsdException w:name="Table 3D effects 1" w:semiHidden="1" w:unhideWhenUsed="1"/>
+    <w:lsdException w:name="Table 3D effects 2" w:semiHidden="1" w:unhideWhenUsed="1"/>
+    <w:lsdException w:name="Table 3D effects 3" w:semiHidden="1" w:unhideWhenUsed="1"/>
+    <w:lsdException w:name="Table Contemporary" w:semiHidden="1" w:unhideWhenUsed="1"/>
+    <w:lsdException w:name="Table Elegant" w:semiHidden="1" w:unhideWhenUsed="1"/>
+    <w:lsdException w:name="Table Professional" w:semiHidden="1" w:unhideWhenUsed="1"/>
+    <w:lsdException w:name="Table Subtle 1" w:semiHidden="1" w:unhideWhenUsed="1"/>
+    <w:lsdException w:name="Table Subtle 2" w:semiHidden="1" w:unhideWhenUsed="1"/>
+    <w:lsdException w:name="Table Web 1" w:semiHidden="1" w:unhideWhenUsed="1"/>
+    <w:lsdException w:name="Table Web 2" w:semiHidden="1" w:unhideWhenUsed="1"/>
+    <w:lsdException w:name="Table Web 3" w:semiHidden="1" w:unhideWhenUsed="1"/>
+    <w:lsdException w:name="Balloon Text" w:semiHidden="1" w:unhideWhenUsed="1"/>
+    <w:lsdException w:name="Table Grid" w:uiPriority="39"/>
+    <w:lsdException w:name="Table Theme" w:semiHidden="1" w:unhideWhenUsed="1"/>
+    <w:lsdException w:name="Placeholder Text" w:semiHidden="1"/>
+    <w:lsdException w:name="No Spacing" w:uiPriority="1" w:qFormat="1"/>
+    <w:lsdException w:name="Light Shading" w:uiPriority="60"/>
+    <w:lsdException w:name="Light List" w:uiPriority="61"/>
+    <w:lsdException w:name="Light Grid" w:uiPriority="62"/>
+    <w:lsdException w:name="Medium Shading 1" w:uiPriority="63"/>
+    <w:lsdException w:name="Medium Shading 2" w:uiPriority="64"/>
+    <w:lsdException w:name="Medium List 1" w:uiPriority="65"/>
+    <w:lsdException w:name="Medium List 2" w:uiPriority="66"/>
+    <w:lsdException w:name="Medium Grid 1" w:uiPriority="67"/>
+    <w:lsdException w:name="Medium Grid 2" w:uiPriority="68"/>
+    <w:lsdException w:name="Medium Grid 3" w:uiPriority="69"/>
+    <w:lsdException w:name="Dark List" w:uiPriority="70"/>
+    <w:lsdException w:name="Colorful Shading" w:uiPriority="71"/>
+    <w:lsdException w:name="Colorful List" w:uiPriority="72"/>
+    <w:lsdException w:name="Colorful Grid" w:uiPriority="73"/>
+    <w:lsdException w:name="Light Shading Accent 1" w:uiPriority="60"/>
+    <w:lsdException w:name="Light List Accent 1" w:uiPriority="61"/>
+    <w:lsdException w:name="Light Grid Accent 1" w:uiPriority="62"/>
+    <w:lsdException w:name="Medium Shading 1 Accent 1" w:uiPriority="63"/>
+    <w:lsdException w:name="Medium Shading 2 Accent 1" w:uiPriority="64"/>
+    <w:lsdException w:name="Medium List 1 Accent 1" w:uiPriority="65"/>
+    <w:lsdException w:name="Revision" w:semiHidden="1"/>
+    <w:lsdException w:name="List Paragraph" w:uiPriority="34" w:qFormat="1"/>
+    <w:lsdException w:name="Quote" w:uiPriority="29" w:qFormat="1"/>
+    <w:lsdException w:name="Intense Quote" w:uiPriority="30" w:qFormat="1"/>
+    <w:lsdException w:name="Medium List 2 Accent 1" w:uiPriority="66"/>
+    <w:lsdException w:name="Medium Grid 1 Accent 1" w:uiPriority="67"/>
+    <w:lsdException w:name="Medium Grid 2 Accent 1" w:uiPriority="68"/>
+    <w:lsdException w:name="Medium Grid 3 Accent 1" w:uiPriority="69"/>
+    <w:lsdException w:name="Dark List Accent 1" w:uiPriority="70"/>
+    <w:lsdException w:name="Colorful Shading Accent 1" w:uiPriority="71"/>
+    <w:lsdException w:name="Colorful List Accent 1" w:uiPriority="72"/>
+    <w:lsdException w:name="Colorful Grid Accent 1" w:uiPriority="73"/>
+    <w:lsdException w:name="Light Shading Accent 2" w:uiPriority="60"/>
+    <w:lsdException w:name="Light List Accent 2" w:uiPriority="61"/>
+    <w:lsdException w:name="Light Grid Accent 2" w:uiPriority="62"/>
+    <w:lsdException w:name="Medium Shading 1 Accent 2" w:uiPriority="63"/>
+    <w:lsdException w:name="Medium Shading 2 Accent 2" w:uiPriority="64"/>
+    <w:lsdException w:name="Medium List 1 Accent 2" w:uiPriority="65"/>
+    <w:lsdException w:name="Medium List 2 Accent 2" w:uiPriority="66"/>
+    <w:lsdException w:name="Medium Grid 1 Accent 2" w:uiPriority="67"/>
+    <w:lsdException w:name="Medium Grid 2 Accent 2" w:uiPriority="68"/>
+    <w:lsdException w:name="Medium Grid 3 Accent 2" w:uiPriority="69"/>
+    <w:lsdException w:name="Dark List Accent 2" w:uiPriority="70"/>
+    <w:lsdException w:name="Colorful Shading Accent 2" w:uiPriority="71"/>
+    <w:lsdException w:name="Colorful List Accent 2" w:uiPriority="72"/>
+    <w:lsdException w:name="Colorful Grid Accent 2" w:uiPriority="73"/>
+    <w:lsdException w:name="Light Shading Accent 3" w:uiPriority="60"/>
+    <w:lsdException w:name="Light List Accent 3" w:uiPriority="61"/>
+    <w:lsdException w:name="Light Grid Accent 3" w:uiPriority="62"/>
+    <w:lsdException w:name="Medium Shading 1 Accent 3" w:uiPriority="63"/>
+    <w:lsdException w:name="Medium Shading 2 Accent 3" w:uiPriority="64"/>
+    <w:lsdException w:name="Medium List 1 Accent 3" w:uiPriority="65"/>
+    <w:lsdException w:name="Medium List 2 Accent 3" w:uiPriority="66"/>
+    <w:lsdException w:name="Medium Grid 1 Accent 3" w:uiPriority="67"/>
+    <w:lsdException w:name="Medium Grid 2 Accent 3" w:uiPriority="68"/>
+    <w:lsdException w:name="Medium Grid 3 Accent 3" w:uiPriority="69"/>
+    <w:lsdException w:name="Dark List Accent 3" w:uiPriority="70"/>
+    <w:lsdException w:name="Colorful Shading Accent 3" w:uiPriority="71"/>
+    <w:lsdException w:name="Colorful List Accent 3" w:uiPriority="72"/>
+    <w:lsdException w:name="Colorful Grid Accent 3" w:uiPriority="73"/>
+    <w:lsdException w:name="Light Shading Accent 4" w:uiPriority="60"/>
+    <w:lsdException w:name="Light List Accent 4" w:uiPriority="61"/>
+    <w:lsdException w:name="Light Grid Accent 4" w:uiPriority="62"/>
+    <w:lsdException w:name="Medium Shading 1 Accent 4" w:uiPriority="63"/>
+    <w:lsdException w:name="Medium Shading 2 Accent 4" w:uiPriority="64"/>
+    <w:lsdException w:name="Medium List 1 Accent 4" w:uiPriority="65"/>
+    <w:lsdException w:name="Medium List 2 Accent 4" w:uiPriority="66"/>
+    <w:lsdException w:name="Medium Grid 1 Accent 4" w:uiPriority="67"/>
+    <w:lsdException w:name="Medium Grid 2 Accent 4" w:uiPriority="68"/>
+    <w:lsdException w:name="Medium Grid 3 Accent 4" w:uiPriority="69"/>
+    <w:lsdException w:name="Dark List Accent 4" w:uiPriority="70"/>
+    <w:lsdException w:name="Colorful Shading Accent 4" w:uiPriority="71"/>
+    <w:lsdException w:name="Colorful List Accent 4" w:uiPriority="72"/>
+    <w:lsdException w:name="Colorful Grid Accent 4" w:uiPriority="73"/>
+    <w:lsdException w:name="Light Shading Accent 5" w:uiPriority="60"/>
+    <w:lsdException w:name="Light List Accent 5" w:uiPriority="61"/>
+    <w:lsdException w:name="Light Grid Accent 5" w:uiPriority="62"/>
+    <w:lsdException w:name="Medium Shading 1 Accent 5" w:uiPriority="63"/>
+    <w:lsdException w:name="Medium Shading 2 Accent 5" w:uiPriority="64"/>
+    <w:lsdException w:name="Medium List 1 Accent 5" w:uiPriority="65"/>
+    <w:lsdException w:name="Medium List 2 Accent 5" w:uiPriority="66"/>
+    <w:lsdException w:name="Medium Grid 1 Accent 5" w:uiPriority="67"/>
+    <w:lsdException w:name="Medium Grid 2 Accent 5" w:uiPriority="68"/>
+    <w:lsdException w:name="Medium Grid 3 Accent 5" w:uiPriority="69"/>
+    <w:lsdException w:name="Dark List Accent 5" w:uiPriority="70"/>
+    <w:lsdException w:name="Colorful Shading Accent 5" w:uiPriority="71"/>
+    <w:lsdException w:name="Colorful List Accent 5" w:uiPriority="72"/>
+    <w:lsdException w:name="Colorful Grid Accent 5" w:uiPriority="73"/>
+    <w:lsdException w:name="Light Shading Accent 6" w:uiPriority="60"/>
+    <w:lsdException w:name="Light List Accent 6" w:uiPriority="61"/>
+    <w:lsdException w:name="Light Grid Accent 6" w:uiPriority="62"/>
+    <w:lsdException w:name="Medium Shading 1 Accent 6" w:uiPriority="63"/>
+    <w:lsdException w:name="Medium Shading 2 Accent 6" w:uiPriority="64"/>
+    <w:lsdException w:name="Medium List 1 Accent 6" w:uiPriority="65"/>
+    <w:lsdException w:name="Medium List 2 Accent 6" w:uiPriority="66"/>
+    <w:lsdException w:name="Medium Grid 1 Accent 6" w:uiPriority="67"/>
+    <w:lsdException w:name="Medium Grid 2 Accent 6" w:uiPriority="68"/>
+    <w:lsdException w:name="Medium Grid 3 Accent 6" w:uiPriority="69"/>
+    <w:lsdException w:name="Dark List Accent 6" w:uiPriority="70"/>
+    <w:lsdException w:name="Colorful Shading Accent 6" w:uiPriority="71"/>
+    <w:lsdException w:name="Colorful List Accent 6" w:uiPriority="72"/>
+    <w:lsdException w:name="Colorful Grid Accent 6" w:uiPriority="73"/>
+    <w:lsdException w:name="Subtle Emphasis" w:uiPriority="19" w:qFormat="1"/>
+    <w:lsdException w:name="Intense Emphasis" w:uiPriority="21" w:qFormat="1"/>
+    <w:lsdException w:name="Subtle Reference" w:uiPriority="31" w:qFormat="1"/>
+    <w:lsdException w:name="Intense Reference" w:uiPriority="32" w:qFormat="1"/>
+    <w:lsdException w:name="Book Title" w:uiPriority="33" w:qFormat="1"/>
+    <w:lsdException w:name="Bibliography" w:semiHidden="1" w:uiPriority="37" w:unhideWhenUsed="1"/>
+    <w:lsdException w:name="TOC Heading" w:semiHidden="1" w:uiPriority="39" w:unhideWhenUsed="1" w:qFormat="1"/>
+    <w:lsdException w:name="Plain Table 1" w:uiPriority="41"/>
+    <w:lsdException w:name="Plain Table 2" w:uiPriority="42"/>
+    <w:lsdException w:name="Plain Table 3" w:uiPriority="43"/>
+    <w:lsdException w:name="Plain Table 4" w:uiPriority="44"/>
+    <w:lsdException w:name="Plain Table 5" w:uiPriority="45"/>
+    <w:lsdException w:name="Grid Table Light" w:uiPriority="40"/>
+    <w:lsdException w:name="Grid Table 1 Light" w:uiPriority="46"/>
+    <w:lsdException w:name="Grid Table 2" w:uiPriority="47"/>
+    <w:lsdException w:name="Grid Table 3" w:uiPriority="48"/>
+    <w:lsdException w:name="Grid Table 4" w:uiPriority="49"/>
+    <w:lsdException w:name="Grid Table 5 Dark" w:uiPriority="50"/>
+    <w:lsdException w:name="Grid Table 6 Colorful" w:uiPriority="51"/>
+    <w:lsdException w:name="Grid Table 7 Colorful" w:uiPriority="52"/>
+    <w:lsdException w:name="Grid Table 1 Light Accent 1" w:uiPriority="46"/>
+    <w:lsdException w:name="Grid Table 2 Accent 1" w:uiPriority="47"/>
+    <w:lsdException w:name="Grid Table 3 Accent 1" w:uiPriority="48"/>
+    <w:lsdException w:name="Grid Table 4 Accent 1" w:uiPriority="49"/>
+    <w:lsdException w:name="Grid Table 5 Dark Accent 1" w:uiPriority="50"/>
+    <w:lsdException w:name="Grid Table 6 Colorful Accent 1" w:uiPriority="51"/>
+    <w:lsdException w:name="Grid Table 7 Colorful Accent 1" w:uiPriority="52"/>
+    <w:lsdException w:name="Grid Table 1 Light Accent 2" w:uiPriority="46"/>
+    <w:lsdException w:name="Grid Table 2 Accent 2" w:uiPriority="47"/>
+    <w:lsdException w:name="Grid Table 3 Accent 2" w:uiPriority="48"/>
+    <w:lsdException w:name="Grid Table 4 Accent 2" w:uiPriority="49"/>
+    <w:lsdException w:name="Grid Table 5 Dark Accent 2" w:uiPriority="50"/>
+    <w:lsdException w:name="Grid Table 6 Colorful Accent 2" w:uiPriority="51"/>
+    <w:lsdException w:name="Grid Table 7 Colorful Accent 2" w:uiPriority="52"/>
+    <w:lsdException w:name="Grid Table 1 Light Accent 3" w:uiPriority="46"/>
+    <w:lsdException w:name="Grid Table 2 Accent 3" w:uiPriority="47"/>
+    <w:lsdException w:name="Grid Table 3 Accent 3" w:uiPriority="48"/>
+    <w:lsdException w:name="Grid Table 4 Accent 3" w:uiPriority="49"/>
+    <w:lsdException w:name="Grid Table 5 Dark Accent 3" w:uiPriority="50"/>
+    <w:lsdException w:name="Grid Table 6 Colorful Accent 3" w:uiPriority="51"/>
+    <w:lsdException w:name="Grid Table 7 Colorful Accent 3" w:uiPriority="52"/>
+    <w:lsdException w:name="Grid Table 1 Light Accent 4" w:uiPriority="46"/>
+    <w:lsdException w:name="Grid Table 2 Accent 4" w:uiPriority="47"/>
+    <w:lsdException w:name="Grid Table 3 Accent 4" w:uiPriority="48"/>
+    <w:lsdException w:name="Grid Table 4 Accent 4" w:uiPriority="49"/>
+    <w:lsdException w:name="Grid Table 5 Dark Accent 4" w:uiPriority="50"/>
+    <w:lsdException w:name="Grid Table 6 Colorful Accent 4" w:uiPriority="51"/>
+    <w:lsdException w:name="Grid Table 7 Colorful Accent 4" w:uiPriority="52"/>
+    <w:lsdException w:name="Grid Table 1 Light Accent 5" w:uiPriority="46"/>
+    <w:lsdException w:name="Grid Table 2 Accent 5" w:uiPriority="47"/>
+    <w:lsdException w:name="Grid Table 3 Accent 5" w:uiPriority="48"/>
+    <w:lsdException w:name="Grid Table 4 Accent 5" w:uiPriority="49"/>
+    <w:lsdException w:name="Grid Table 5 Dark Accent 5" w:uiPriority="50"/>
+    <w:lsdException w:name="Grid Table 6 Colorful Accent 5" w:uiPriority="51"/>
+    <w:lsdException w:name="Grid Table 7 Colorful Accent 5" w:uiPriority="52"/>
+    <w:lsdException w:name="Grid Table 1 Light Accent 6" w:uiPriority="46"/>
+    <w:lsdException w:name="Grid Table 2 Accent 6" w:uiPriority="47"/>
+    <w:lsdException w:name="Grid Table 3 Accent 6" w:uiPriority="48"/>
+    <w:lsdException w:name="Grid Table 4 Accent 6" w:uiPriority="49"/>
+    <w:lsdException w:name="Grid Table 5 Dark Accent 6" w:uiPriority="50"/>
+    <w:lsdException w:name="Grid Table 6 Colorful Accent 6" w:uiPriority="51"/>
+    <w:lsdException w:name="Grid Table 7 Colorful Accent 6" w:uiPriority="52"/>
+    <w:lsdException w:name="List Table 1 Light" w:uiPriority="46"/>
+    <w:lsdException w:name="List Table 2" w:uiPriority="47"/>
+    <w:lsdException w:name="List Table 3" w:uiPriority="48"/>
+    <w:lsdException w:name="List Table 4" w:uiPriority="49"/>
+    <w:lsdException w:name="List Table 5 Dark" w:uiPriority="50"/>
+    <w:lsdException w:name="List Table 6 Colorful" w:uiPriority="51"/>
+    <w:lsdException w:name="List Table 7 Colorful" w:uiPriority="52"/>
+    <w:lsdException w:name="List Table 1 Light Accent 1" w:uiPriority="46"/>
+    <w:lsdException w:name="List Table 2 Accent 1" w:uiPriority="47"/>
+    <w:lsdException w:name="List Table 3 Accent 1" w:uiPriority="48"/>
+    <w:lsdException w:name="List Table 4 Accent 1" w:uiPriority="49"/>
+    <w:lsdException w:name="List Table 5 Dark Accent 1" w:uiPriority="50"/>
+    <w:lsdException w:name="List Table 6 Colorful Accent 1" w:uiPriority="51"/>
+    <w:lsdException w:name="List Table 7 Colorful Accent 1" w:uiPriority="52"/>
+    <w:lsdException w:name="List Table 1 Light Accent 2" w:uiPriority="46"/>
+    <w:lsdException w:name="List Table 2 Accent 2" w:uiPriority="47"/>
+    <w:lsdException w:name="List Table 3 Accent 2" w:uiPriority="48"/>
+    <w:lsdException w:name="List Table 4 Accent 2" w:uiPriority="49"/>
+    <w:lsdException w:name="List Table 5 Dark Accent 2" w:uiPriority="50"/>
+    <w:lsdException w:name="List Table 6 Colorful Accent 2" w:uiPriority="51"/>
+    <w:lsdException w:name="List Table 7 Colorful Accent 2" w:uiPriority="52"/>
+    <w:lsdException w:name="List Table 1 Light Accent 3" w:uiPriority="46"/>
+    <w:lsdException w:name="List Table 2 Accent 3" w:uiPriority="47"/>
+    <w:lsdException w:name="List Table 3 Accent 3" w:uiPriority="48"/>
+    <w:lsdException w:name="List Table 4 Accent 3" w:uiPriority="49"/>
+    <w:lsdException w:name="List Table 5 Dark Accent 3" w:uiPriority="50"/>
+    <w:lsdException w:name="List Table 6 Colorful Accent 3" w:uiPriority="51"/>
+    <w:lsdException w:name="List Table 7 Colorful Accent 3" w:uiPriority="52"/>
+    <w:lsdException w:name="List Table 1 Light Accent 4" w:uiPriority="46"/>
+    <w:lsdException w:name="List Table 2 Accent 4" w:uiPriority="47"/>
+    <w:lsdException w:name="List Table 3 Accent 4" w:uiPriority="48"/>
+    <w:lsdException w:name="List Table 4 Accent 4" w:uiPriority="49"/>
+    <w:lsdException w:name="List Table 5 Dark Accent 4" w:uiPriority="50"/>
+    <w:lsdException w:name="List Table 6 Colorful Accent 4" w:uiPriority="51"/>
+    <w:lsdException w:name="List Table 7 Colorful Accent 4" w:uiPriority="52"/>
+    <w:lsdException w:name="List Table 1 Light Accent 5" w:uiPriority="46"/>
+    <w:lsdException w:name="List Table 2 Accent 5" w:uiPriority="47"/>
+    <w:lsdException w:name="List Table 3 Accent 5" w:uiPriority="48"/>
+    <w:lsdException w:name="List Table 4 Accent 5" w:uiPriority="49"/>
+    <w:lsdException w:name="List Table 5 Dark Accent 5" w:uiPriority="50"/>
+    <w:lsdException w:name="List Table 6 Colorful Accent 5" w:uiPriority="51"/>
+    <w:lsdException w:name="List Table 7 Colorful Accent 5" w:uiPriority="52"/>
+    <w:lsdException w:name="List Table 1 Light Accent 6" w:uiPriority="46"/>
+    <w:lsdException w:name="List Table 2 Accent 6" w:uiPriority="47"/>
+    <w:lsdException w:name="List Table 3 Accent 6" w:uiPriority="48"/>
+    <w:lsdException w:name="List Table 4 Accent 6" w:uiPriority="49"/>
+    <w:lsdException w:name="List Table 5 Dark Accent 6" w:uiPriority="50"/>
+    <w:lsdException w:name="List Table 6 Colorful Accent 6" w:uiPriority="51"/>
+    <w:lsdException w:name="List Table 7 Colorful Accent 6" w:uiPriority="52"/>
   </w:latentStyles>
   <w:style w:type="paragraph" w:default="1" w:styleId="Normal">
     <w:name w:val="Normal"/>
@@ -4021,10 +4185,17 @@
     <w:tblPr>
       <w:tblStyleRowBandSize w:val="1"/>
       <w:tblStyleColBandSize w:val="1"/>
+      <w:tblInd w:w="0" w:type="dxa"/>
       <w:tblBorders>
         <w:top w:val="single" w:sz="18" w:space="0" w:color="auto"/>
         <w:bottom w:val="single" w:sz="18" w:space="0" w:color="auto"/>
       </w:tblBorders>
+      <w:tblCellMar>
+        <w:top w:w="0" w:type="dxa"/>
+        <w:left w:w="108" w:type="dxa"/>
+        <w:bottom w:w="0" w:type="dxa"/>
+        <w:right w:w="108" w:type="dxa"/>
+      </w:tblCellMar>
     </w:tblPr>
     <w:tblStylePr w:type="firstRow">
       <w:pPr>
@@ -4181,6 +4352,7 @@
       <w:lang w:val="es-PE"/>
     </w:rPr>
     <w:tblPr>
+      <w:tblInd w:w="0" w:type="dxa"/>
       <w:tblBorders>
         <w:top w:val="single" w:sz="4" w:space="0" w:color="auto"/>
         <w:left w:val="single" w:sz="4" w:space="0" w:color="auto"/>
@@ -4189,486 +4361,12 @@
         <w:insideH w:val="single" w:sz="4" w:space="0" w:color="auto"/>
         <w:insideV w:val="single" w:sz="4" w:space="0" w:color="auto"/>
       </w:tblBorders>
-    </w:tblPr>
-  </w:style>
-</w:styles>
-</file>
-
-<file path=word/stylesWithEffects.xml><?xml version="1.0" encoding="utf-8"?>
-<w:styles xmlns:wpc="http://schemas.microsoft.com/office/word/2010/wordprocessingCanvas" xmlns:mc="http://schemas.openxmlformats.org/markup-compatibility/2006" xmlns:o="urn:schemas-microsoft-com:office:office" xmlns:r="http://schemas.openxmlformats.org/officeDocument/2006/relationships" xmlns:m="http://schemas.openxmlformats.org/officeDocument/2006/math" xmlns:v="urn:schemas-microsoft-com:vml" xmlns:wp14="http://schemas.microsoft.com/office/word/2010/wordprocessingDrawing" xmlns:wp="http://schemas.openxmlformats.org/drawingml/2006/wordprocessingDrawing" xmlns:w10="urn:schemas-microsoft-com:office:word" xmlns:w="http://schemas.openxmlformats.org/wordprocessingml/2006/main" xmlns:w14="http://schemas.microsoft.com/office/word/2010/wordml" xmlns:wpg="http://schemas.microsoft.com/office/word/2010/wordprocessingGroup" xmlns:wpi="http://schemas.microsoft.com/office/word/2010/wordprocessingInk" xmlns:wne="http://schemas.microsoft.com/office/word/2006/wordml" xmlns:wps="http://schemas.microsoft.com/office/word/2010/wordprocessingShape" mc:Ignorable="w14 wp14">
-  <w:docDefaults>
-    <w:rPrDefault>
-      <w:rPr>
-        <w:rFonts w:asciiTheme="minorHAnsi" w:eastAsiaTheme="minorHAnsi" w:hAnsiTheme="minorHAnsi" w:cstheme="minorBidi"/>
-        <w:sz w:val="22"/>
-        <w:szCs w:val="22"/>
-        <w:lang w:val="es-MX" w:eastAsia="en-US" w:bidi="ar-SA"/>
-      </w:rPr>
-    </w:rPrDefault>
-    <w:pPrDefault>
-      <w:pPr>
-        <w:spacing w:after="200" w:line="276" w:lineRule="auto"/>
-      </w:pPr>
-    </w:pPrDefault>
-  </w:docDefaults>
-  <w:latentStyles w:defLockedState="0" w:defUIPriority="99" w:defSemiHidden="1" w:defUnhideWhenUsed="1" w:defQFormat="0" w:count="267">
-    <w:lsdException w:name="Normal" w:semiHidden="0" w:uiPriority="0" w:unhideWhenUsed="0" w:qFormat="1"/>
-    <w:lsdException w:name="heading 1" w:semiHidden="0" w:uiPriority="9" w:unhideWhenUsed="0" w:qFormat="1"/>
-    <w:lsdException w:name="heading 2" w:uiPriority="9" w:qFormat="1"/>
-    <w:lsdException w:name="heading 3" w:uiPriority="9" w:qFormat="1"/>
-    <w:lsdException w:name="heading 4" w:uiPriority="9" w:qFormat="1"/>
-    <w:lsdException w:name="heading 5" w:uiPriority="9" w:qFormat="1"/>
-    <w:lsdException w:name="heading 6" w:uiPriority="9" w:qFormat="1"/>
-    <w:lsdException w:name="heading 7" w:uiPriority="9" w:qFormat="1"/>
-    <w:lsdException w:name="heading 8" w:uiPriority="9" w:qFormat="1"/>
-    <w:lsdException w:name="heading 9" w:uiPriority="9" w:qFormat="1"/>
-    <w:lsdException w:name="toc 1" w:uiPriority="39"/>
-    <w:lsdException w:name="toc 2" w:uiPriority="39"/>
-    <w:lsdException w:name="toc 3" w:uiPriority="39"/>
-    <w:lsdException w:name="toc 4" w:uiPriority="39"/>
-    <w:lsdException w:name="toc 5" w:uiPriority="39"/>
-    <w:lsdException w:name="toc 6" w:uiPriority="39"/>
-    <w:lsdException w:name="toc 7" w:uiPriority="39"/>
-    <w:lsdException w:name="toc 8" w:uiPriority="39"/>
-    <w:lsdException w:name="toc 9" w:uiPriority="39"/>
-    <w:lsdException w:name="caption" w:uiPriority="35" w:qFormat="1"/>
-    <w:lsdException w:name="Title" w:semiHidden="0" w:uiPriority="10" w:unhideWhenUsed="0" w:qFormat="1"/>
-    <w:lsdException w:name="Default Paragraph Font" w:uiPriority="1"/>
-    <w:lsdException w:name="Subtitle" w:semiHidden="0" w:uiPriority="11" w:unhideWhenUsed="0" w:qFormat="1"/>
-    <w:lsdException w:name="Strong" w:semiHidden="0" w:uiPriority="22" w:unhideWhenUsed="0" w:qFormat="1"/>
-    <w:lsdException w:name="Emphasis" w:semiHidden="0" w:uiPriority="20" w:unhideWhenUsed="0" w:qFormat="1"/>
-    <w:lsdException w:name="Table Grid" w:semiHidden="0" w:uiPriority="39" w:unhideWhenUsed="0"/>
-    <w:lsdException w:name="Placeholder Text" w:unhideWhenUsed="0"/>
-    <w:lsdException w:name="No Spacing" w:semiHidden="0" w:uiPriority="1" w:unhideWhenUsed="0" w:qFormat="1"/>
-    <w:lsdException w:name="Light Shading" w:semiHidden="0" w:uiPriority="60" w:unhideWhenUsed="0"/>
-    <w:lsdException w:name="Light List" w:semiHidden="0" w:uiPriority="61" w:unhideWhenUsed="0"/>
-    <w:lsdException w:name="Light Grid" w:semiHidden="0" w:uiPriority="62" w:unhideWhenUsed="0"/>
-    <w:lsdException w:name="Medium Shading 1" w:semiHidden="0" w:uiPriority="63" w:unhideWhenUsed="0"/>
-    <w:lsdException w:name="Medium Shading 2" w:semiHidden="0" w:uiPriority="64" w:unhideWhenUsed="0"/>
-    <w:lsdException w:name="Medium List 1" w:semiHidden="0" w:uiPriority="65" w:unhideWhenUsed="0"/>
-    <w:lsdException w:name="Medium List 2" w:semiHidden="0" w:uiPriority="66" w:unhideWhenUsed="0"/>
-    <w:lsdException w:name="Medium Grid 1" w:semiHidden="0" w:uiPriority="67" w:unhideWhenUsed="0"/>
-    <w:lsdException w:name="Medium Grid 2" w:semiHidden="0" w:uiPriority="68" w:unhideWhenUsed="0"/>
-    <w:lsdException w:name="Medium Grid 3" w:semiHidden="0" w:uiPriority="69" w:unhideWhenUsed="0"/>
-    <w:lsdException w:name="Dark List" w:semiHidden="0" w:uiPriority="70" w:unhideWhenUsed="0"/>
-    <w:lsdException w:name="Colorful Shading" w:semiHidden="0" w:uiPriority="71" w:unhideWhenUsed="0"/>
-    <w:lsdException w:name="Colorful List" w:semiHidden="0" w:uiPriority="72" w:unhideWhenUsed="0"/>
-    <w:lsdException w:name="Colorful Grid" w:semiHidden="0" w:uiPriority="73" w:unhideWhenUsed="0"/>
-    <w:lsdException w:name="Light Shading Accent 1" w:semiHidden="0" w:uiPriority="60" w:unhideWhenUsed="0"/>
-    <w:lsdException w:name="Light List Accent 1" w:semiHidden="0" w:uiPriority="61" w:unhideWhenUsed="0"/>
-    <w:lsdException w:name="Light Grid Accent 1" w:semiHidden="0" w:uiPriority="62" w:unhideWhenUsed="0"/>
-    <w:lsdException w:name="Medium Shading 1 Accent 1" w:semiHidden="0" w:uiPriority="63" w:unhideWhenUsed="0"/>
-    <w:lsdException w:name="Medium Shading 2 Accent 1" w:semiHidden="0" w:uiPriority="64" w:unhideWhenUsed="0"/>
-    <w:lsdException w:name="Medium List 1 Accent 1" w:semiHidden="0" w:uiPriority="65" w:unhideWhenUsed="0"/>
-    <w:lsdException w:name="Revision" w:unhideWhenUsed="0"/>
-    <w:lsdException w:name="List Paragraph" w:semiHidden="0" w:uiPriority="34" w:unhideWhenUsed="0" w:qFormat="1"/>
-    <w:lsdException w:name="Quote" w:semiHidden="0" w:uiPriority="29" w:unhideWhenUsed="0" w:qFormat="1"/>
-    <w:lsdException w:name="Intense Quote" w:semiHidden="0" w:uiPriority="30" w:unhideWhenUsed="0" w:qFormat="1"/>
-    <w:lsdException w:name="Medium List 2 Accent 1" w:semiHidden="0" w:uiPriority="66" w:unhideWhenUsed="0"/>
-    <w:lsdException w:name="Medium Grid 1 Accent 1" w:semiHidden="0" w:uiPriority="67" w:unhideWhenUsed="0"/>
-    <w:lsdException w:name="Medium Grid 2 Accent 1" w:semiHidden="0" w:uiPriority="68" w:unhideWhenUsed="0"/>
-    <w:lsdException w:name="Medium Grid 3 Accent 1" w:semiHidden="0" w:uiPriority="69" w:unhideWhenUsed="0"/>
-    <w:lsdException w:name="Dark List Accent 1" w:semiHidden="0" w:uiPriority="70" w:unhideWhenUsed="0"/>
-    <w:lsdException w:name="Colorful Shading Accent 1" w:semiHidden="0" w:uiPriority="71" w:unhideWhenUsed="0"/>
-    <w:lsdException w:name="Colorful List Accent 1" w:semiHidden="0" w:uiPriority="72" w:unhideWhenUsed="0"/>
-    <w:lsdException w:name="Colorful Grid Accent 1" w:semiHidden="0" w:uiPriority="73" w:unhideWhenUsed="0"/>
-    <w:lsdException w:name="Light Shading Accent 2" w:semiHidden="0" w:uiPriority="60" w:unhideWhenUsed="0"/>
-    <w:lsdException w:name="Light List Accent 2" w:semiHidden="0" w:uiPriority="61" w:unhideWhenUsed="0"/>
-    <w:lsdException w:name="Light Grid Accent 2" w:semiHidden="0" w:uiPriority="62" w:unhideWhenUsed="0"/>
-    <w:lsdException w:name="Medium Shading 1 Accent 2" w:semiHidden="0" w:uiPriority="63" w:unhideWhenUsed="0"/>
-    <w:lsdException w:name="Medium Shading 2 Accent 2" w:semiHidden="0" w:uiPriority="64" w:unhideWhenUsed="0"/>
-    <w:lsdException w:name="Medium List 1 Accent 2" w:semiHidden="0" w:uiPriority="65" w:unhideWhenUsed="0"/>
-    <w:lsdException w:name="Medium List 2 Accent 2" w:semiHidden="0" w:uiPriority="66" w:unhideWhenUsed="0"/>
-    <w:lsdException w:name="Medium Grid 1 Accent 2" w:semiHidden="0" w:uiPriority="67" w:unhideWhenUsed="0"/>
-    <w:lsdException w:name="Medium Grid 2 Accent 2" w:semiHidden="0" w:uiPriority="68" w:unhideWhenUsed="0"/>
-    <w:lsdException w:name="Medium Grid 3 Accent 2" w:semiHidden="0" w:uiPriority="69" w:unhideWhenUsed="0"/>
-    <w:lsdException w:name="Dark List Accent 2" w:semiHidden="0" w:uiPriority="70" w:unhideWhenUsed="0"/>
-    <w:lsdException w:name="Colorful Shading Accent 2" w:semiHidden="0" w:uiPriority="71" w:unhideWhenUsed="0"/>
-    <w:lsdException w:name="Colorful List Accent 2" w:semiHidden="0" w:uiPriority="72" w:unhideWhenUsed="0"/>
-    <w:lsdException w:name="Colorful Grid Accent 2" w:semiHidden="0" w:uiPriority="73" w:unhideWhenUsed="0"/>
-    <w:lsdException w:name="Light Shading Accent 3" w:semiHidden="0" w:uiPriority="60" w:unhideWhenUsed="0"/>
-    <w:lsdException w:name="Light List Accent 3" w:semiHidden="0" w:uiPriority="61" w:unhideWhenUsed="0"/>
-    <w:lsdException w:name="Light Grid Accent 3" w:semiHidden="0" w:uiPriority="62" w:unhideWhenUsed="0"/>
-    <w:lsdException w:name="Medium Shading 1 Accent 3" w:semiHidden="0" w:uiPriority="63" w:unhideWhenUsed="0"/>
-    <w:lsdException w:name="Medium Shading 2 Accent 3" w:semiHidden="0" w:uiPriority="64" w:unhideWhenUsed="0"/>
-    <w:lsdException w:name="Medium List 1 Accent 3" w:semiHidden="0" w:uiPriority="65" w:unhideWhenUsed="0"/>
-    <w:lsdException w:name="Medium List 2 Accent 3" w:semiHidden="0" w:uiPriority="66" w:unhideWhenUsed="0"/>
-    <w:lsdException w:name="Medium Grid 1 Accent 3" w:semiHidden="0" w:uiPriority="67" w:unhideWhenUsed="0"/>
-    <w:lsdException w:name="Medium Grid 2 Accent 3" w:semiHidden="0" w:uiPriority="68" w:unhideWhenUsed="0"/>
-    <w:lsdException w:name="Medium Grid 3 Accent 3" w:semiHidden="0" w:uiPriority="69" w:unhideWhenUsed="0"/>
-    <w:lsdException w:name="Dark List Accent 3" w:semiHidden="0" w:uiPriority="70" w:unhideWhenUsed="0"/>
-    <w:lsdException w:name="Colorful Shading Accent 3" w:semiHidden="0" w:uiPriority="71" w:unhideWhenUsed="0"/>
-    <w:lsdException w:name="Colorful List Accent 3" w:semiHidden="0" w:uiPriority="72" w:unhideWhenUsed="0"/>
-    <w:lsdException w:name="Colorful Grid Accent 3" w:semiHidden="0" w:uiPriority="73" w:unhideWhenUsed="0"/>
-    <w:lsdException w:name="Light Shading Accent 4" w:semiHidden="0" w:uiPriority="60" w:unhideWhenUsed="0"/>
-    <w:lsdException w:name="Light List Accent 4" w:semiHidden="0" w:uiPriority="61" w:unhideWhenUsed="0"/>
-    <w:lsdException w:name="Light Grid Accent 4" w:semiHidden="0" w:uiPriority="62" w:unhideWhenUsed="0"/>
-    <w:lsdException w:name="Medium Shading 1 Accent 4" w:semiHidden="0" w:uiPriority="63" w:unhideWhenUsed="0"/>
-    <w:lsdException w:name="Medium Shading 2 Accent 4" w:semiHidden="0" w:uiPriority="64" w:unhideWhenUsed="0"/>
-    <w:lsdException w:name="Medium List 1 Accent 4" w:semiHidden="0" w:uiPriority="65" w:unhideWhenUsed="0"/>
-    <w:lsdException w:name="Medium List 2 Accent 4" w:semiHidden="0" w:uiPriority="66" w:unhideWhenUsed="0"/>
-    <w:lsdException w:name="Medium Grid 1 Accent 4" w:semiHidden="0" w:uiPriority="67" w:unhideWhenUsed="0"/>
-    <w:lsdException w:name="Medium Grid 2 Accent 4" w:semiHidden="0" w:uiPriority="68" w:unhideWhenUsed="0"/>
-    <w:lsdException w:name="Medium Grid 3 Accent 4" w:semiHidden="0" w:uiPriority="69" w:unhideWhenUsed="0"/>
-    <w:lsdException w:name="Dark List Accent 4" w:semiHidden="0" w:uiPriority="70" w:unhideWhenUsed="0"/>
-    <w:lsdException w:name="Colorful Shading Accent 4" w:semiHidden="0" w:uiPriority="71" w:unhideWhenUsed="0"/>
-    <w:lsdException w:name="Colorful List Accent 4" w:semiHidden="0" w:uiPriority="72" w:unhideWhenUsed="0"/>
-    <w:lsdException w:name="Colorful Grid Accent 4" w:semiHidden="0" w:uiPriority="73" w:unhideWhenUsed="0"/>
-    <w:lsdException w:name="Light Shading Accent 5" w:semiHidden="0" w:uiPriority="60" w:unhideWhenUsed="0"/>
-    <w:lsdException w:name="Light List Accent 5" w:semiHidden="0" w:uiPriority="61" w:unhideWhenUsed="0"/>
-    <w:lsdException w:name="Light Grid Accent 5" w:semiHidden="0" w:uiPriority="62" w:unhideWhenUsed="0"/>
-    <w:lsdException w:name="Medium Shading 1 Accent 5" w:semiHidden="0" w:uiPriority="63" w:unhideWhenUsed="0"/>
-    <w:lsdException w:name="Medium Shading 2 Accent 5" w:semiHidden="0" w:uiPriority="64" w:unhideWhenUsed="0"/>
-    <w:lsdException w:name="Medium List 1 Accent 5" w:semiHidden="0" w:uiPriority="65" w:unhideWhenUsed="0"/>
-    <w:lsdException w:name="Medium List 2 Accent 5" w:semiHidden="0" w:uiPriority="66" w:unhideWhenUsed="0"/>
-    <w:lsdException w:name="Medium Grid 1 Accent 5" w:semiHidden="0" w:uiPriority="67" w:unhideWhenUsed="0"/>
-    <w:lsdException w:name="Medium Grid 2 Accent 5" w:semiHidden="0" w:uiPriority="68" w:unhideWhenUsed="0"/>
-    <w:lsdException w:name="Medium Grid 3 Accent 5" w:semiHidden="0" w:uiPriority="69" w:unhideWhenUsed="0"/>
-    <w:lsdException w:name="Dark List Accent 5" w:semiHidden="0" w:uiPriority="70" w:unhideWhenUsed="0"/>
-    <w:lsdException w:name="Colorful Shading Accent 5" w:semiHidden="0" w:uiPriority="71" w:unhideWhenUsed="0"/>
-    <w:lsdException w:name="Colorful List Accent 5" w:semiHidden="0" w:uiPriority="72" w:unhideWhenUsed="0"/>
-    <w:lsdException w:name="Colorful Grid Accent 5" w:semiHidden="0" w:uiPriority="73" w:unhideWhenUsed="0"/>
-    <w:lsdException w:name="Light Shading Accent 6" w:semiHidden="0" w:uiPriority="60" w:unhideWhenUsed="0"/>
-    <w:lsdException w:name="Light List Accent 6" w:semiHidden="0" w:uiPriority="61" w:unhideWhenUsed="0"/>
-    <w:lsdException w:name="Light Grid Accent 6" w:semiHidden="0" w:uiPriority="62" w:unhideWhenUsed="0"/>
-    <w:lsdException w:name="Medium Shading 1 Accent 6" w:semiHidden="0" w:uiPriority="63" w:unhideWhenUsed="0"/>
-    <w:lsdException w:name="Medium Shading 2 Accent 6" w:semiHidden="0" w:uiPriority="64" w:unhideWhenUsed="0"/>
-    <w:lsdException w:name="Medium List 1 Accent 6" w:semiHidden="0" w:uiPriority="65" w:unhideWhenUsed="0"/>
-    <w:lsdException w:name="Medium List 2 Accent 6" w:semiHidden="0" w:uiPriority="66" w:unhideWhenUsed="0"/>
-    <w:lsdException w:name="Medium Grid 1 Accent 6" w:semiHidden="0" w:uiPriority="67" w:unhideWhenUsed="0"/>
-    <w:lsdException w:name="Medium Grid 2 Accent 6" w:semiHidden="0" w:uiPriority="68" w:unhideWhenUsed="0"/>
-    <w:lsdException w:name="Medium Grid 3 Accent 6" w:semiHidden="0" w:uiPriority="69" w:unhideWhenUsed="0"/>
-    <w:lsdException w:name="Dark List Accent 6" w:semiHidden="0" w:uiPriority="70" w:unhideWhenUsed="0"/>
-    <w:lsdException w:name="Colorful Shading Accent 6" w:semiHidden="0" w:uiPriority="71" w:unhideWhenUsed="0"/>
-    <w:lsdException w:name="Colorful List Accent 6" w:semiHidden="0" w:uiPriority="72" w:unhideWhenUsed="0"/>
-    <w:lsdException w:name="Colorful Grid Accent 6" w:semiHidden="0" w:uiPriority="73" w:unhideWhenUsed="0"/>
-    <w:lsdException w:name="Subtle Emphasis" w:semiHidden="0" w:uiPriority="19" w:unhideWhenUsed="0" w:qFormat="1"/>
-    <w:lsdException w:name="Intense Emphasis" w:semiHidden="0" w:uiPriority="21" w:unhideWhenUsed="0" w:qFormat="1"/>
-    <w:lsdException w:name="Subtle Reference" w:semiHidden="0" w:uiPriority="31" w:unhideWhenUsed="0" w:qFormat="1"/>
-    <w:lsdException w:name="Intense Reference" w:semiHidden="0" w:uiPriority="32" w:unhideWhenUsed="0" w:qFormat="1"/>
-    <w:lsdException w:name="Book Title" w:semiHidden="0" w:uiPriority="33" w:unhideWhenUsed="0" w:qFormat="1"/>
-    <w:lsdException w:name="Bibliography" w:uiPriority="37"/>
-    <w:lsdException w:name="TOC Heading" w:uiPriority="39" w:qFormat="1"/>
-  </w:latentStyles>
-  <w:style w:type="paragraph" w:default="1" w:styleId="Normal">
-    <w:name w:val="Normal"/>
-    <w:rsid w:val="002918B8"/>
-    <w:pPr>
-      <w:widowControl w:val="0"/>
-      <w:spacing w:after="0" w:line="240" w:lineRule="auto"/>
-    </w:pPr>
-    <w:rPr>
-      <w:rFonts w:ascii="Times New Roman" w:eastAsia="Times New Roman" w:hAnsi="Times New Roman" w:cs="Times New Roman"/>
-      <w:color w:val="000000"/>
-      <w:sz w:val="20"/>
-      <w:szCs w:val="20"/>
-      <w:lang w:eastAsia="es-MX"/>
-    </w:rPr>
-  </w:style>
-  <w:style w:type="character" w:default="1" w:styleId="Fuentedeprrafopredeter">
-    <w:name w:val="Default Paragraph Font"/>
-    <w:uiPriority w:val="1"/>
-    <w:semiHidden/>
-    <w:unhideWhenUsed/>
-  </w:style>
-  <w:style w:type="table" w:default="1" w:styleId="Tablanormal">
-    <w:name w:val="Normal Table"/>
-    <w:uiPriority w:val="99"/>
-    <w:semiHidden/>
-    <w:unhideWhenUsed/>
-    <w:tblPr>
-      <w:tblInd w:w="0" w:type="dxa"/>
       <w:tblCellMar>
         <w:top w:w="0" w:type="dxa"/>
         <w:left w:w="108" w:type="dxa"/>
         <w:bottom w:w="0" w:type="dxa"/>
         <w:right w:w="108" w:type="dxa"/>
       </w:tblCellMar>
-    </w:tblPr>
-  </w:style>
-  <w:style w:type="numbering" w:default="1" w:styleId="Sinlista">
-    <w:name w:val="No List"/>
-    <w:uiPriority w:val="99"/>
-    <w:semiHidden/>
-    <w:unhideWhenUsed/>
-  </w:style>
-  <w:style w:type="paragraph" w:styleId="Encabezado">
-    <w:name w:val="header"/>
-    <w:basedOn w:val="Normal"/>
-    <w:link w:val="EncabezadoCar"/>
-    <w:uiPriority w:val="99"/>
-    <w:unhideWhenUsed/>
-    <w:rsid w:val="002918B8"/>
-    <w:pPr>
-      <w:widowControl/>
-      <w:tabs>
-        <w:tab w:val="center" w:pos="4419"/>
-        <w:tab w:val="right" w:pos="8838"/>
-      </w:tabs>
-    </w:pPr>
-    <w:rPr>
-      <w:rFonts w:asciiTheme="minorHAnsi" w:eastAsiaTheme="minorHAnsi" w:hAnsiTheme="minorHAnsi" w:cstheme="minorBidi"/>
-      <w:color w:val="auto"/>
-      <w:sz w:val="22"/>
-      <w:szCs w:val="22"/>
-      <w:lang w:eastAsia="en-US"/>
-    </w:rPr>
-  </w:style>
-  <w:style w:type="character" w:customStyle="1" w:styleId="EncabezadoCar">
-    <w:name w:val="Encabezado Car"/>
-    <w:basedOn w:val="Fuentedeprrafopredeter"/>
-    <w:link w:val="Encabezado"/>
-    <w:uiPriority w:val="99"/>
-    <w:rsid w:val="002918B8"/>
-  </w:style>
-  <w:style w:type="paragraph" w:styleId="Piedepgina">
-    <w:name w:val="footer"/>
-    <w:basedOn w:val="Normal"/>
-    <w:link w:val="PiedepginaCar"/>
-    <w:uiPriority w:val="99"/>
-    <w:unhideWhenUsed/>
-    <w:rsid w:val="002918B8"/>
-    <w:pPr>
-      <w:widowControl/>
-      <w:tabs>
-        <w:tab w:val="center" w:pos="4419"/>
-        <w:tab w:val="right" w:pos="8838"/>
-      </w:tabs>
-    </w:pPr>
-    <w:rPr>
-      <w:rFonts w:asciiTheme="minorHAnsi" w:eastAsiaTheme="minorHAnsi" w:hAnsiTheme="minorHAnsi" w:cstheme="minorBidi"/>
-      <w:color w:val="auto"/>
-      <w:sz w:val="22"/>
-      <w:szCs w:val="22"/>
-      <w:lang w:eastAsia="en-US"/>
-    </w:rPr>
-  </w:style>
-  <w:style w:type="character" w:customStyle="1" w:styleId="PiedepginaCar">
-    <w:name w:val="Pie de página Car"/>
-    <w:basedOn w:val="Fuentedeprrafopredeter"/>
-    <w:link w:val="Piedepgina"/>
-    <w:uiPriority w:val="99"/>
-    <w:rsid w:val="002918B8"/>
-  </w:style>
-  <w:style w:type="paragraph" w:styleId="Textodeglobo">
-    <w:name w:val="Balloon Text"/>
-    <w:basedOn w:val="Normal"/>
-    <w:link w:val="TextodegloboCar"/>
-    <w:uiPriority w:val="99"/>
-    <w:semiHidden/>
-    <w:unhideWhenUsed/>
-    <w:rsid w:val="002918B8"/>
-    <w:pPr>
-      <w:widowControl/>
-    </w:pPr>
-    <w:rPr>
-      <w:rFonts w:ascii="Tahoma" w:eastAsiaTheme="minorHAnsi" w:hAnsi="Tahoma" w:cs="Tahoma"/>
-      <w:color w:val="auto"/>
-      <w:sz w:val="16"/>
-      <w:szCs w:val="16"/>
-      <w:lang w:eastAsia="en-US"/>
-    </w:rPr>
-  </w:style>
-  <w:style w:type="character" w:customStyle="1" w:styleId="TextodegloboCar">
-    <w:name w:val="Texto de globo Car"/>
-    <w:basedOn w:val="Fuentedeprrafopredeter"/>
-    <w:link w:val="Textodeglobo"/>
-    <w:uiPriority w:val="99"/>
-    <w:semiHidden/>
-    <w:rsid w:val="002918B8"/>
-    <w:rPr>
-      <w:rFonts w:ascii="Tahoma" w:hAnsi="Tahoma" w:cs="Tahoma"/>
-      <w:sz w:val="16"/>
-      <w:szCs w:val="16"/>
-    </w:rPr>
-  </w:style>
-  <w:style w:type="table" w:styleId="Sombreadomedio2-nfasis5">
-    <w:name w:val="Medium Shading 2 Accent 5"/>
-    <w:basedOn w:val="Tablanormal"/>
-    <w:uiPriority w:val="64"/>
-    <w:rsid w:val="002918B8"/>
-    <w:pPr>
-      <w:widowControl w:val="0"/>
-      <w:spacing w:after="0" w:line="240" w:lineRule="auto"/>
-    </w:pPr>
-    <w:rPr>
-      <w:rFonts w:ascii="Times New Roman" w:eastAsia="Times New Roman" w:hAnsi="Times New Roman" w:cs="Times New Roman"/>
-      <w:color w:val="000000"/>
-      <w:sz w:val="20"/>
-      <w:szCs w:val="20"/>
-      <w:lang w:eastAsia="es-MX"/>
-    </w:rPr>
-    <w:tblPr>
-      <w:tblStyleRowBandSize w:val="1"/>
-      <w:tblStyleColBandSize w:val="1"/>
-      <w:tblBorders>
-        <w:top w:val="single" w:sz="18" w:space="0" w:color="auto"/>
-        <w:bottom w:val="single" w:sz="18" w:space="0" w:color="auto"/>
-      </w:tblBorders>
-    </w:tblPr>
-    <w:tblStylePr w:type="firstRow">
-      <w:pPr>
-        <w:spacing w:before="0" w:after="0" w:line="240" w:lineRule="auto"/>
-      </w:pPr>
-      <w:rPr>
-        <w:b/>
-        <w:bCs/>
-        <w:color w:val="FFFFFF" w:themeColor="background1"/>
-      </w:rPr>
-      <w:tblPr/>
-      <w:tcPr>
-        <w:tcBorders>
-          <w:top w:val="single" w:sz="18" w:space="0" w:color="auto"/>
-          <w:left w:val="nil"/>
-          <w:bottom w:val="single" w:sz="18" w:space="0" w:color="auto"/>
-          <w:right w:val="nil"/>
-          <w:insideH w:val="nil"/>
-          <w:insideV w:val="nil"/>
-        </w:tcBorders>
-        <w:shd w:val="clear" w:color="auto" w:fill="4BACC6" w:themeFill="accent5"/>
-      </w:tcPr>
-    </w:tblStylePr>
-    <w:tblStylePr w:type="lastRow">
-      <w:pPr>
-        <w:spacing w:before="0" w:after="0" w:line="240" w:lineRule="auto"/>
-      </w:pPr>
-      <w:rPr>
-        <w:color w:val="auto"/>
-      </w:rPr>
-      <w:tblPr/>
-      <w:tcPr>
-        <w:tcBorders>
-          <w:top w:val="double" w:sz="6" w:space="0" w:color="auto"/>
-          <w:left w:val="nil"/>
-          <w:bottom w:val="single" w:sz="18" w:space="0" w:color="auto"/>
-          <w:right w:val="nil"/>
-          <w:insideH w:val="nil"/>
-          <w:insideV w:val="nil"/>
-        </w:tcBorders>
-        <w:shd w:val="clear" w:color="auto" w:fill="FFFFFF" w:themeFill="background1"/>
-      </w:tcPr>
-    </w:tblStylePr>
-    <w:tblStylePr w:type="firstCol">
-      <w:rPr>
-        <w:b/>
-        <w:bCs/>
-        <w:color w:val="FFFFFF" w:themeColor="background1"/>
-      </w:rPr>
-      <w:tblPr/>
-      <w:tcPr>
-        <w:tcBorders>
-          <w:top w:val="nil"/>
-          <w:left w:val="nil"/>
-          <w:bottom w:val="single" w:sz="18" w:space="0" w:color="auto"/>
-          <w:right w:val="nil"/>
-          <w:insideH w:val="nil"/>
-          <w:insideV w:val="nil"/>
-        </w:tcBorders>
-        <w:shd w:val="clear" w:color="auto" w:fill="4BACC6" w:themeFill="accent5"/>
-      </w:tcPr>
-    </w:tblStylePr>
-    <w:tblStylePr w:type="lastCol">
-      <w:rPr>
-        <w:b/>
-        <w:bCs/>
-        <w:color w:val="FFFFFF" w:themeColor="background1"/>
-      </w:rPr>
-      <w:tblPr/>
-      <w:tcPr>
-        <w:tcBorders>
-          <w:left w:val="nil"/>
-          <w:right w:val="nil"/>
-          <w:insideH w:val="nil"/>
-          <w:insideV w:val="nil"/>
-        </w:tcBorders>
-        <w:shd w:val="clear" w:color="auto" w:fill="4BACC6" w:themeFill="accent5"/>
-      </w:tcPr>
-    </w:tblStylePr>
-    <w:tblStylePr w:type="band1Vert">
-      <w:tblPr/>
-      <w:tcPr>
-        <w:tcBorders>
-          <w:left w:val="nil"/>
-          <w:right w:val="nil"/>
-          <w:insideH w:val="nil"/>
-          <w:insideV w:val="nil"/>
-        </w:tcBorders>
-        <w:shd w:val="clear" w:color="auto" w:fill="D8D8D8" w:themeFill="background1" w:themeFillShade="D8"/>
-      </w:tcPr>
-    </w:tblStylePr>
-    <w:tblStylePr w:type="band1Horz">
-      <w:tblPr/>
-      <w:tcPr>
-        <w:shd w:val="clear" w:color="auto" w:fill="D8D8D8" w:themeFill="background1" w:themeFillShade="D8"/>
-      </w:tcPr>
-    </w:tblStylePr>
-    <w:tblStylePr w:type="neCell">
-      <w:tblPr/>
-      <w:tcPr>
-        <w:tcBorders>
-          <w:top w:val="single" w:sz="18" w:space="0" w:color="auto"/>
-          <w:left w:val="nil"/>
-          <w:bottom w:val="single" w:sz="18" w:space="0" w:color="auto"/>
-          <w:right w:val="nil"/>
-          <w:insideH w:val="nil"/>
-          <w:insideV w:val="nil"/>
-        </w:tcBorders>
-      </w:tcPr>
-    </w:tblStylePr>
-    <w:tblStylePr w:type="nwCell">
-      <w:rPr>
-        <w:color w:val="FFFFFF" w:themeColor="background1"/>
-      </w:rPr>
-      <w:tblPr/>
-      <w:tcPr>
-        <w:tcBorders>
-          <w:top w:val="single" w:sz="18" w:space="0" w:color="auto"/>
-          <w:left w:val="nil"/>
-          <w:bottom w:val="single" w:sz="18" w:space="0" w:color="auto"/>
-          <w:right w:val="nil"/>
-          <w:insideH w:val="nil"/>
-          <w:insideV w:val="nil"/>
-        </w:tcBorders>
-      </w:tcPr>
-    </w:tblStylePr>
-  </w:style>
-  <w:style w:type="paragraph" w:styleId="Prrafodelista">
-    <w:name w:val="List Paragraph"/>
-    <w:basedOn w:val="Normal"/>
-    <w:uiPriority w:val="34"/>
-    <w:qFormat/>
-    <w:rsid w:val="0050313A"/>
-    <w:pPr>
-      <w:widowControl/>
-      <w:spacing w:before="120" w:after="120"/>
-      <w:ind w:left="720"/>
-      <w:contextualSpacing/>
-    </w:pPr>
-    <w:rPr>
-      <w:rFonts w:ascii="Arial" w:eastAsia="Arial" w:hAnsi="Arial" w:cs="Arial"/>
-      <w:lang w:val="es-PE" w:eastAsia="es-PE"/>
-    </w:rPr>
-  </w:style>
-  <w:style w:type="table" w:styleId="Tablaconcuadrcula">
-    <w:name w:val="Table Grid"/>
-    <w:basedOn w:val="Tablanormal"/>
-    <w:uiPriority w:val="39"/>
-    <w:rsid w:val="0050313A"/>
-    <w:pPr>
-      <w:spacing w:after="0" w:line="240" w:lineRule="auto"/>
-    </w:pPr>
-    <w:rPr>
-      <w:lang w:val="es-PE"/>
-    </w:rPr>
-    <w:tblPr>
-      <w:tblBorders>
-        <w:top w:val="single" w:sz="4" w:space="0" w:color="auto"/>
-        <w:left w:val="single" w:sz="4" w:space="0" w:color="auto"/>
-        <w:bottom w:val="single" w:sz="4" w:space="0" w:color="auto"/>
-        <w:right w:val="single" w:sz="4" w:space="0" w:color="auto"/>
-        <w:insideH w:val="single" w:sz="4" w:space="0" w:color="auto"/>
-        <w:insideV w:val="single" w:sz="4" w:space="0" w:color="auto"/>
-      </w:tblBorders>
     </w:tblPr>
   </w:style>
 </w:styles>

</xml_diff>